<commit_message>
Commit finale progetto competo con relazione.
</commit_message>
<xml_diff>
--- a/Relazione progetto ingegneria dei sistemi distribuiti.docx
+++ b/Relazione progetto ingegneria dei sistemi distribuiti.docx
@@ -1536,7 +1536,7 @@
                 <w:noProof/>
                 <w:webHidden/>
               </w:rPr>
-              <w:t>23</w:t>
+              <w:t>24</w:t>
             </w:r>
             <w:r>
               <w:rPr>
@@ -1646,47 +1646,19 @@
         <w:rPr>
           <w:szCs w:val="28"/>
         </w:rPr>
-        <w:t>Inoltre, si ricerca l’utilizzo di design pattern noti come l’</w:t>
-      </w:r>
-      <w:proofErr w:type="spellStart"/>
+        <w:t xml:space="preserve">Inoltre, si ricerca l’utilizzo di design pattern noti come l’Authenticator </w:t>
+      </w:r>
       <w:r>
         <w:rPr>
           <w:szCs w:val="28"/>
         </w:rPr>
-        <w:t>Authenticator</w:t>
-      </w:r>
-      <w:proofErr w:type="spellEnd"/>
+        <w:t xml:space="preserve">o </w:t>
+      </w:r>
       <w:r>
         <w:rPr>
           <w:szCs w:val="28"/>
         </w:rPr>
-        <w:t xml:space="preserve"> </w:t>
-      </w:r>
-      <w:r>
-        <w:rPr>
-          <w:szCs w:val="28"/>
-        </w:rPr>
-        <w:t xml:space="preserve">o </w:t>
-      </w:r>
-      <w:r>
-        <w:rPr>
-          <w:szCs w:val="28"/>
-        </w:rPr>
-        <w:t>l’</w:t>
-      </w:r>
-      <w:proofErr w:type="spellStart"/>
-      <w:r>
-        <w:rPr>
-          <w:szCs w:val="28"/>
-        </w:rPr>
-        <w:t>Authorizator</w:t>
-      </w:r>
-      <w:proofErr w:type="spellEnd"/>
-      <w:r>
-        <w:rPr>
-          <w:szCs w:val="28"/>
-        </w:rPr>
-        <w:t xml:space="preserve"> per la gestione degli stessi.</w:t>
+        <w:t>l’Authorizator per la gestione degli stessi.</w:t>
       </w:r>
     </w:p>
     <w:p>
@@ -1917,7 +1889,6 @@
           <w:szCs w:val="28"/>
         </w:rPr>
       </w:pPr>
-      <w:proofErr w:type="spellStart"/>
       <w:r>
         <w:rPr>
           <w:b/>
@@ -1927,26 +1898,11 @@
         <w:lastRenderedPageBreak/>
         <w:t>Pointcut</w:t>
       </w:r>
-      <w:proofErr w:type="spellEnd"/>
       <w:r>
         <w:rPr>
           <w:szCs w:val="28"/>
         </w:rPr>
-        <w:t xml:space="preserve">: descrive le regole con cui associare l’esecuzione di un </w:t>
-      </w:r>
-      <w:proofErr w:type="spellStart"/>
-      <w:r>
-        <w:rPr>
-          <w:szCs w:val="28"/>
-        </w:rPr>
-        <w:t>Advice</w:t>
-      </w:r>
-      <w:proofErr w:type="spellEnd"/>
-      <w:r>
-        <w:rPr>
-          <w:szCs w:val="28"/>
-        </w:rPr>
-        <w:t xml:space="preserve"> ad un determinato Join Point. </w:t>
+        <w:t xml:space="preserve">: descrive le regole con cui associare l’esecuzione di un Advice ad un determinato Join Point. </w:t>
       </w:r>
     </w:p>
     <w:p>
@@ -2022,15 +1978,7 @@
         <w:pStyle w:val="Citazioneintensa"/>
       </w:pPr>
       <w:r>
-        <w:t xml:space="preserve">Figura 2: Esempio di </w:t>
-      </w:r>
-      <w:proofErr w:type="spellStart"/>
-      <w:r>
-        <w:t>Pointcut</w:t>
-      </w:r>
-      <w:proofErr w:type="spellEnd"/>
-      <w:r>
-        <w:t>.</w:t>
+        <w:t>Figura 2: Esempio di Pointcut.</w:t>
       </w:r>
     </w:p>
     <w:p>
@@ -2045,7 +1993,6 @@
           <w:szCs w:val="28"/>
         </w:rPr>
       </w:pPr>
-      <w:proofErr w:type="spellStart"/>
       <w:r>
         <w:rPr>
           <w:b/>
@@ -2054,74 +2001,17 @@
         </w:rPr>
         <w:t>Advice</w:t>
       </w:r>
-      <w:proofErr w:type="spellEnd"/>
       <w:r>
         <w:rPr>
           <w:szCs w:val="28"/>
         </w:rPr>
-        <w:t>: descrive l’operazione da compiere da parte di un aspetto in un determinato Join Point. A differenza di un metodo che deve essere invocato, viene eseguito automaticamente quando si verifica un determinato evento (Join Point) ad una determinata condizione (</w:t>
-      </w:r>
-      <w:proofErr w:type="spellStart"/>
+        <w:t xml:space="preserve">: descrive l’operazione da compiere da parte di un aspetto in un determinato Join Point. A differenza di un metodo che deve essere invocato, viene eseguito automaticamente quando si verifica un determinato evento (Join Point) ad una determinata condizione (Pointcut). Vi sono diversi tipi di Advice, ricordiamo: “before”, “after”, </w:t>
+      </w:r>
       <w:r>
         <w:rPr>
           <w:szCs w:val="28"/>
         </w:rPr>
-        <w:t>Pointcut</w:t>
-      </w:r>
-      <w:proofErr w:type="spellEnd"/>
-      <w:r>
-        <w:rPr>
-          <w:szCs w:val="28"/>
-        </w:rPr>
-        <w:t xml:space="preserve">). Vi sono diversi tipi di </w:t>
-      </w:r>
-      <w:proofErr w:type="spellStart"/>
-      <w:r>
-        <w:rPr>
-          <w:szCs w:val="28"/>
-        </w:rPr>
-        <w:t>Advice</w:t>
-      </w:r>
-      <w:proofErr w:type="spellEnd"/>
-      <w:r>
-        <w:rPr>
-          <w:szCs w:val="28"/>
-        </w:rPr>
-        <w:t>, ricordiamo: “</w:t>
-      </w:r>
-      <w:proofErr w:type="spellStart"/>
-      <w:r>
-        <w:rPr>
-          <w:szCs w:val="28"/>
-        </w:rPr>
-        <w:t>before</w:t>
-      </w:r>
-      <w:proofErr w:type="spellEnd"/>
-      <w:r>
-        <w:rPr>
-          <w:szCs w:val="28"/>
-        </w:rPr>
-        <w:t xml:space="preserve">”, “after”, </w:t>
-      </w:r>
-      <w:r>
-        <w:rPr>
-          <w:szCs w:val="28"/>
-        </w:rPr>
-        <w:t>“</w:t>
-      </w:r>
-      <w:proofErr w:type="spellStart"/>
-      <w:r>
-        <w:rPr>
-          <w:szCs w:val="28"/>
-        </w:rPr>
-        <w:t>around</w:t>
-      </w:r>
-      <w:proofErr w:type="spellEnd"/>
-      <w:r>
-        <w:rPr>
-          <w:szCs w:val="28"/>
-        </w:rPr>
-        <w:t>”.</w:t>
+        <w:t>“around”.</w:t>
       </w:r>
     </w:p>
     <w:p>
@@ -2192,15 +2082,7 @@
         <w:pStyle w:val="Citazioneintensa"/>
       </w:pPr>
       <w:r>
-        <w:t xml:space="preserve">Figura 3: Esempio di </w:t>
-      </w:r>
-      <w:proofErr w:type="spellStart"/>
-      <w:r>
-        <w:t>Advice</w:t>
-      </w:r>
-      <w:proofErr w:type="spellEnd"/>
-      <w:r>
-        <w:t>.</w:t>
+        <w:t>Figura 3: Esempio di Advice.</w:t>
       </w:r>
     </w:p>
     <w:p/>
@@ -2212,12 +2094,10 @@
       <w:r>
         <w:t xml:space="preserve">1.2.1 Libreria </w:t>
       </w:r>
-      <w:proofErr w:type="spellStart"/>
       <w:r>
         <w:t>Aspectj</w:t>
       </w:r>
       <w:bookmarkEnd w:id="3"/>
-      <w:proofErr w:type="spellEnd"/>
     </w:p>
     <w:p/>
     <w:p>
@@ -2237,21 +2117,7 @@
         <w:rPr>
           <w:szCs w:val="28"/>
         </w:rPr>
-        <w:t xml:space="preserve"> nativamente supportati da Android, per questo motivo è stata utilizzata una libreria di terze parti, </w:t>
-      </w:r>
-      <w:proofErr w:type="spellStart"/>
-      <w:r>
-        <w:rPr>
-          <w:szCs w:val="28"/>
-        </w:rPr>
-        <w:t>Aspectj</w:t>
-      </w:r>
-      <w:proofErr w:type="spellEnd"/>
-      <w:r>
-        <w:rPr>
-          <w:szCs w:val="28"/>
-        </w:rPr>
-        <w:t>, che dopo l’installazione e la corretta configurazione ne permette l’uso.</w:t>
+        <w:t xml:space="preserve"> nativamente supportati da Android, per questo motivo è stata utilizzata una libreria di terze parti, Aspectj, che dopo l’installazione e la corretta configurazione ne permette l’uso.</w:t>
       </w:r>
     </w:p>
     <w:p>
@@ -2280,12 +2146,10 @@
       <w:r>
         <w:t xml:space="preserve">Configurazione di </w:t>
       </w:r>
-      <w:proofErr w:type="spellStart"/>
       <w:r>
         <w:t>Aspectj</w:t>
       </w:r>
       <w:bookmarkEnd w:id="4"/>
-      <w:proofErr w:type="spellEnd"/>
     </w:p>
     <w:p/>
     <w:p>
@@ -2293,71 +2157,15 @@
         <w:spacing w:line="360" w:lineRule="auto"/>
       </w:pPr>
       <w:r>
-        <w:t xml:space="preserve">Per configurare correttamente </w:t>
-      </w:r>
-      <w:proofErr w:type="spellStart"/>
-      <w:r>
-        <w:t>Aspectj</w:t>
-      </w:r>
-      <w:proofErr w:type="spellEnd"/>
-      <w:r>
-        <w:t xml:space="preserve"> in Android bisogna modificare i file </w:t>
-      </w:r>
-      <w:proofErr w:type="spellStart"/>
-      <w:r>
-        <w:t>build.grandle</w:t>
-      </w:r>
-      <w:proofErr w:type="spellEnd"/>
-      <w:r>
-        <w:t xml:space="preserve"> del progetto e del modulo che stiamo sviluppando affinché vengano aggiunte le corrette dipendenze:</w:t>
-      </w:r>
-    </w:p>
-    <w:p>
-      <w:pPr>
-        <w:spacing w:line="360" w:lineRule="auto"/>
-      </w:pPr>
-      <w:r>
-        <w:t xml:space="preserve">Come si può vedere nella figura 4 seguente, nel </w:t>
-      </w:r>
-      <w:proofErr w:type="spellStart"/>
-      <w:r>
-        <w:t>build.grandle</w:t>
-      </w:r>
-      <w:proofErr w:type="spellEnd"/>
-      <w:r>
-        <w:t xml:space="preserve"> relativo al progetto è necessario aggiungere la repository “</w:t>
-      </w:r>
-      <w:proofErr w:type="spellStart"/>
-      <w:r>
-        <w:t>mavenCentral</w:t>
-      </w:r>
-      <w:proofErr w:type="spellEnd"/>
-      <w:r>
-        <w:t xml:space="preserve">()” nel </w:t>
-      </w:r>
-      <w:proofErr w:type="spellStart"/>
-      <w:r>
-        <w:t>buildscript</w:t>
-      </w:r>
-      <w:proofErr w:type="spellEnd"/>
-      <w:r>
-        <w:t xml:space="preserve"> e il </w:t>
-      </w:r>
-      <w:proofErr w:type="spellStart"/>
-      <w:r>
-        <w:t>classpath</w:t>
-      </w:r>
-      <w:proofErr w:type="spellEnd"/>
-      <w:r>
-        <w:t xml:space="preserve"> “</w:t>
-      </w:r>
-      <w:proofErr w:type="spellStart"/>
-      <w:r>
-        <w:t>org.aspectj:aspectjtools</w:t>
-      </w:r>
-      <w:proofErr w:type="spellEnd"/>
-      <w:r>
-        <w:t>:-VERSION-” nelle dipendenze:</w:t>
+        <w:t>Per configurare correttamente Aspectj in Android bisogna modificare i file build.grandle del progetto e del modulo che stiamo sviluppando affinché vengano aggiunte le corrette dipendenze:</w:t>
+      </w:r>
+    </w:p>
+    <w:p>
+      <w:pPr>
+        <w:spacing w:line="360" w:lineRule="auto"/>
+      </w:pPr>
+      <w:r>
+        <w:t>Come si può vedere nella figura 4 seguente, nel build.grandle relativo al progetto è necessario aggiungere la repository “mavenCentral()” nel buildscript e il classpath “org.aspectj:aspectjtools:-VERSION-” nelle dipendenze:</w:t>
       </w:r>
     </w:p>
     <w:p>
@@ -2423,31 +2231,15 @@
         <w:pStyle w:val="Citazioneintensa"/>
       </w:pPr>
       <w:r>
-        <w:t xml:space="preserve">Figura 4: codice aggiunto al </w:t>
-      </w:r>
-      <w:proofErr w:type="spellStart"/>
-      <w:r>
-        <w:t>build.grandle</w:t>
-      </w:r>
-      <w:proofErr w:type="spellEnd"/>
-      <w:r>
-        <w:t xml:space="preserve"> del progetto.</w:t>
-      </w:r>
-    </w:p>
-    <w:p>
-      <w:pPr>
-        <w:spacing w:line="360" w:lineRule="auto"/>
-      </w:pPr>
-      <w:r>
-        <w:t xml:space="preserve">Per quanto riguarda il </w:t>
-      </w:r>
-      <w:proofErr w:type="spellStart"/>
-      <w:r>
-        <w:t>build.grandle</w:t>
-      </w:r>
-      <w:proofErr w:type="spellEnd"/>
-      <w:r>
-        <w:t xml:space="preserve"> del modulo invece bisogna aggiungere tra le dipendenze la seguente riga: </w:t>
+        <w:t>Figura 4: codice aggiunto al build.grandle del progetto.</w:t>
+      </w:r>
+    </w:p>
+    <w:p>
+      <w:pPr>
+        <w:spacing w:line="360" w:lineRule="auto"/>
+      </w:pPr>
+      <w:r>
+        <w:t xml:space="preserve">Per quanto riguarda il build.grandle del modulo invece bisogna aggiungere tra le dipendenze la seguente riga: </w:t>
       </w:r>
     </w:p>
     <w:p>
@@ -2466,31 +2258,13 @@
         </w:rPr>
         <w:t>“</w:t>
       </w:r>
-      <w:proofErr w:type="spellStart"/>
-      <w:r>
-        <w:rPr>
-          <w:i/>
-          <w:iCs/>
-        </w:rPr>
-        <w:t>implementation</w:t>
-      </w:r>
-      <w:proofErr w:type="spellEnd"/>
-      <w:r>
-        <w:rPr>
-          <w:i/>
-          <w:iCs/>
-        </w:rPr>
-        <w:t xml:space="preserve"> 'org.aspectj:aspectjrt:1.9.4' //For </w:t>
-      </w:r>
-      <w:proofErr w:type="spellStart"/>
-      <w:r>
-        <w:rPr>
-          <w:i/>
-          <w:iCs/>
-        </w:rPr>
-        <w:t>Aspectj</w:t>
-      </w:r>
-      <w:proofErr w:type="spellEnd"/>
+      <w:r>
+        <w:rPr>
+          <w:i/>
+          <w:iCs/>
+        </w:rPr>
+        <w:t>implementation 'org.aspectj:aspectjrt:1.9.4' //For Aspectj</w:t>
+      </w:r>
       <w:r>
         <w:rPr>
           <w:i/>
@@ -2568,28 +2342,12 @@
         <w:pStyle w:val="Citazioneintensa"/>
       </w:pPr>
       <w:r>
-        <w:t xml:space="preserve">Figura 5: codice aggiunto al </w:t>
-      </w:r>
-      <w:proofErr w:type="spellStart"/>
-      <w:r>
-        <w:t>build.grandle</w:t>
-      </w:r>
-      <w:proofErr w:type="spellEnd"/>
-      <w:r>
-        <w:t xml:space="preserve"> del modulo.</w:t>
-      </w:r>
-    </w:p>
-    <w:p>
-      <w:r>
-        <w:t xml:space="preserve">La configurazione è così terminata, eseguire un </w:t>
-      </w:r>
-      <w:proofErr w:type="spellStart"/>
-      <w:r>
-        <w:t>Rebuild</w:t>
-      </w:r>
-      <w:proofErr w:type="spellEnd"/>
-      <w:r>
-        <w:t xml:space="preserve"> Project e la libreria sarà funzionante.</w:t>
+        <w:t>Figura 5: codice aggiunto al build.grandle del modulo.</w:t>
+      </w:r>
+    </w:p>
+    <w:p>
+      <w:r>
+        <w:t>La configurazione è così terminata, eseguire un Rebuild Project e la libreria sarà funzionante.</w:t>
       </w:r>
     </w:p>
     <w:p/>
@@ -2675,15 +2433,7 @@
         <w:t>dichiarati</w:t>
       </w:r>
       <w:r>
-        <w:t xml:space="preserve"> nel </w:t>
-      </w:r>
-      <w:proofErr w:type="spellStart"/>
-      <w:r>
-        <w:t>Manifest</w:t>
-      </w:r>
-      <w:proofErr w:type="spellEnd"/>
-      <w:r>
-        <w:t xml:space="preserve">, un file Xml che contiene le informazioni principali dell’applicazione stessa come, ad esempio, la versione e il nome. </w:t>
+        <w:t xml:space="preserve"> nel Manifest, un file Xml che contiene le informazioni principali dell’applicazione stessa come, ad esempio, la versione e il nome. </w:t>
       </w:r>
     </w:p>
     <w:p>
@@ -2703,13 +2453,8 @@
         </w:numPr>
         <w:spacing w:line="360" w:lineRule="auto"/>
       </w:pPr>
-      <w:proofErr w:type="spellStart"/>
-      <w:r>
-        <w:t>Normal</w:t>
-      </w:r>
-      <w:proofErr w:type="spellEnd"/>
-      <w:r>
-        <w:t>: utilizzato per tutti quei permessi che non servono a svolgere operazioni critiche sulle risorse. Questi sono concessi automaticamente all’applicazione.</w:t>
+      <w:r>
+        <w:t>Normal: utilizzato per tutti quei permessi che non servono a svolgere operazioni critiche sulle risorse. Questi sono concessi automaticamente all’applicazione.</w:t>
       </w:r>
     </w:p>
     <w:p>
@@ -2807,12 +2552,10 @@
       <w:r>
         <w:t xml:space="preserve">1.4.1 </w:t>
       </w:r>
-      <w:proofErr w:type="spellStart"/>
       <w:r>
         <w:t>Authenticator</w:t>
       </w:r>
       <w:bookmarkEnd w:id="8"/>
-      <w:proofErr w:type="spellEnd"/>
     </w:p>
     <w:p/>
     <w:p>
@@ -2826,75 +2569,42 @@
         <w:rPr>
           <w:szCs w:val="28"/>
         </w:rPr>
-        <w:t xml:space="preserve">Il design pattern </w:t>
-      </w:r>
-      <w:proofErr w:type="spellStart"/>
+        <w:t>Il design pattern Authenticator descrive un meccanismo generale per l’identificazione e l’autenticazione di un generico client in un server.</w:t>
+      </w:r>
       <w:r>
         <w:rPr>
           <w:szCs w:val="28"/>
         </w:rPr>
-        <w:t>Authenticator</w:t>
-      </w:r>
-      <w:proofErr w:type="spellEnd"/>
-      <w:r>
+        <w:t xml:space="preserve"> </w:t>
+      </w:r>
+    </w:p>
+    <w:p/>
+    <w:p>
+      <w:pPr>
+        <w:pStyle w:val="Titolo3"/>
+      </w:pPr>
+      <w:bookmarkStart w:id="9" w:name="_Toc20070639"/>
+      <w:r>
+        <w:t>1.4.2 Authori</w:t>
+      </w:r>
+      <w:r>
+        <w:t>ser</w:t>
+      </w:r>
+      <w:bookmarkEnd w:id="9"/>
+    </w:p>
+    <w:p/>
+    <w:p>
+      <w:pPr>
+        <w:spacing w:line="360" w:lineRule="auto"/>
         <w:rPr>
           <w:szCs w:val="28"/>
         </w:rPr>
-        <w:t xml:space="preserve"> descrive un meccanismo generale per l’identificazione e l’autenticazione di un generico client in un server.</w:t>
-      </w:r>
+      </w:pPr>
       <w:r>
         <w:rPr>
           <w:szCs w:val="28"/>
         </w:rPr>
-        <w:t xml:space="preserve"> </w:t>
-      </w:r>
-    </w:p>
-    <w:p/>
-    <w:p>
-      <w:pPr>
-        <w:pStyle w:val="Titolo3"/>
-      </w:pPr>
-      <w:bookmarkStart w:id="9" w:name="_Toc20070639"/>
-      <w:r>
-        <w:t xml:space="preserve">1.4.2 </w:t>
-      </w:r>
-      <w:proofErr w:type="spellStart"/>
-      <w:r>
-        <w:t>Authori</w:t>
-      </w:r>
-      <w:r>
-        <w:t>ser</w:t>
-      </w:r>
-      <w:bookmarkEnd w:id="9"/>
-      <w:proofErr w:type="spellEnd"/>
-    </w:p>
-    <w:p/>
-    <w:p>
-      <w:pPr>
-        <w:spacing w:line="360" w:lineRule="auto"/>
-        <w:rPr>
-          <w:szCs w:val="28"/>
-        </w:rPr>
-      </w:pPr>
-      <w:r>
-        <w:rPr>
-          <w:szCs w:val="28"/>
-        </w:rPr>
-        <w:t xml:space="preserve">Il design pattern </w:t>
-      </w:r>
-      <w:proofErr w:type="spellStart"/>
-      <w:r>
-        <w:rPr>
-          <w:szCs w:val="28"/>
-        </w:rPr>
-        <w:t>Authiriser</w:t>
-      </w:r>
-      <w:proofErr w:type="spellEnd"/>
-      <w:r>
-        <w:rPr>
-          <w:szCs w:val="28"/>
-        </w:rPr>
-        <w:t xml:space="preserve"> aiuta l’ingegnere del software a risolvere due problemi: </w:t>
+        <w:t xml:space="preserve">Il design pattern Authiriser aiuta l’ingegnere del software a risolvere due problemi: </w:t>
       </w:r>
     </w:p>
     <w:p>
@@ -2985,15 +2695,7 @@
         <w:spacing w:line="360" w:lineRule="auto"/>
       </w:pPr>
       <w:r>
-        <w:t xml:space="preserve">Per eseguire i vari esperimenti e studiare il workflow delle varie richieste è stata creata una semplicissima applicazione Android, con una sola Activity, la </w:t>
-      </w:r>
-      <w:proofErr w:type="spellStart"/>
-      <w:r>
-        <w:t>MainActivity</w:t>
-      </w:r>
-      <w:proofErr w:type="spellEnd"/>
-      <w:r>
-        <w:t xml:space="preserve"> contenente tre pulsanti:</w:t>
+        <w:t>Per eseguire i vari esperimenti e studiare il workflow delle varie richieste è stata creata una semplicissima applicazione Android, con una sola Activity, la MainActivity contenente tre pulsanti:</w:t>
       </w:r>
     </w:p>
     <w:p>
@@ -3052,15 +2754,7 @@
         <w:t>NON</w:t>
       </w:r>
       <w:r>
-        <w:t xml:space="preserve"> è dichiarato nel </w:t>
-      </w:r>
-      <w:proofErr w:type="spellStart"/>
-      <w:r>
-        <w:t>manifest</w:t>
-      </w:r>
-      <w:proofErr w:type="spellEnd"/>
-      <w:r>
-        <w:t>.</w:t>
+        <w:t xml:space="preserve"> è dichiarato nel manifest.</w:t>
       </w:r>
     </w:p>
     <w:p>
@@ -3083,15 +2777,7 @@
         <w:t>:</w:t>
       </w:r>
       <w:r>
-        <w:t xml:space="preserve"> consente la richiesta del permesso di tipo “</w:t>
-      </w:r>
-      <w:proofErr w:type="spellStart"/>
-      <w:r>
-        <w:t>Normal</w:t>
-      </w:r>
-      <w:proofErr w:type="spellEnd"/>
-      <w:r>
-        <w:t>” per utilizzare la rete.</w:t>
+        <w:t xml:space="preserve"> consente la richiesta del permesso di tipo “Normal” per utilizzare la rete.</w:t>
       </w:r>
     </w:p>
     <w:p>
@@ -3170,23 +2856,7 @@
       </w:pPr>
       <w:r>
         <w:lastRenderedPageBreak/>
-        <w:t xml:space="preserve">Alla pressione di uno dei tre tasti viene invocata la funzione </w:t>
-      </w:r>
-      <w:proofErr w:type="spellStart"/>
-      <w:r>
-        <w:t>checkPermission</w:t>
-      </w:r>
-      <w:proofErr w:type="spellEnd"/>
-      <w:r>
-        <w:t xml:space="preserve"> (Figura 6) con il corretto </w:t>
-      </w:r>
-      <w:proofErr w:type="spellStart"/>
-      <w:r>
-        <w:t>Permission</w:t>
-      </w:r>
-      <w:proofErr w:type="spellEnd"/>
-      <w:r>
-        <w:t xml:space="preserve"> passato come input.</w:t>
+        <w:t>Alla pressione di uno dei tre tasti viene invocata la funzione checkPermission (Figura 6) con il corretto Permission passato come input.</w:t>
       </w:r>
     </w:p>
     <w:p>
@@ -3279,14 +2949,9 @@
         <w:t xml:space="preserve"> </w:t>
       </w:r>
       <w:r>
-        <w:t xml:space="preserve">Richiesta di un permesso </w:t>
-      </w:r>
-      <w:proofErr w:type="spellStart"/>
-      <w:r>
-        <w:t>Normal</w:t>
+        <w:t>Richiesta di un permesso Normal</w:t>
       </w:r>
       <w:bookmarkEnd w:id="12"/>
-      <w:proofErr w:type="spellEnd"/>
     </w:p>
     <w:p/>
     <w:p>
@@ -3297,23 +2962,7 @@
         <w:t>Nel caso di richiesta di un permesso</w:t>
       </w:r>
       <w:r>
-        <w:t xml:space="preserve"> di tipo </w:t>
-      </w:r>
-      <w:proofErr w:type="spellStart"/>
-      <w:r>
-        <w:t>Normal</w:t>
-      </w:r>
-      <w:proofErr w:type="spellEnd"/>
-      <w:r>
-        <w:t xml:space="preserve"> dichiarato nel </w:t>
-      </w:r>
-      <w:proofErr w:type="spellStart"/>
-      <w:r>
-        <w:t>Manifest</w:t>
-      </w:r>
-      <w:proofErr w:type="spellEnd"/>
-      <w:r>
-        <w:t xml:space="preserve"> </w:t>
+        <w:t xml:space="preserve"> di tipo Normal dichiarato nel Manifest </w:t>
       </w:r>
       <w:r>
         <w:t xml:space="preserve">viene sempre restituito un “PERMISSION_GRANTED”. </w:t>
@@ -3341,71 +2990,7 @@
           <w:i/>
           <w:iCs/>
         </w:rPr>
-        <w:t>(</w:t>
-      </w:r>
-      <w:proofErr w:type="spellStart"/>
-      <w:r>
-        <w:rPr>
-          <w:i/>
-          <w:iCs/>
-        </w:rPr>
-        <w:t>MainActivity</w:t>
-      </w:r>
-      <w:proofErr w:type="spellEnd"/>
-      <w:r>
-        <w:rPr>
-          <w:i/>
-          <w:iCs/>
-        </w:rPr>
-        <w:t xml:space="preserve">) </w:t>
-      </w:r>
-      <w:proofErr w:type="spellStart"/>
-      <w:r>
-        <w:rPr>
-          <w:i/>
-          <w:iCs/>
-        </w:rPr>
-        <w:t>ContextCompat.checkSelfPermission</w:t>
-      </w:r>
-      <w:proofErr w:type="spellEnd"/>
-      <w:r>
-        <w:rPr>
-          <w:i/>
-          <w:iCs/>
-        </w:rPr>
-        <w:t>(</w:t>
-      </w:r>
-      <w:proofErr w:type="spellStart"/>
-      <w:r>
-        <w:rPr>
-          <w:i/>
-          <w:iCs/>
-        </w:rPr>
-        <w:t>MainActivity.this</w:t>
-      </w:r>
-      <w:proofErr w:type="spellEnd"/>
-      <w:r>
-        <w:rPr>
-          <w:i/>
-          <w:iCs/>
-        </w:rPr>
-        <w:t xml:space="preserve">, </w:t>
-      </w:r>
-      <w:proofErr w:type="spellStart"/>
-      <w:r>
-        <w:rPr>
-          <w:i/>
-          <w:iCs/>
-        </w:rPr>
-        <w:t>permission</w:t>
-      </w:r>
-      <w:proofErr w:type="spellEnd"/>
-      <w:r>
-        <w:rPr>
-          <w:i/>
-          <w:iCs/>
-        </w:rPr>
-        <w:t>)</w:t>
+        <w:t>(MainActivity) ContextCompat.checkSelfPermission(MainActivity.this, permission)</w:t>
       </w:r>
     </w:p>
     <w:p>
@@ -3430,87 +3015,14 @@
           <w:i/>
           <w:iCs/>
         </w:rPr>
-        <w:t>(</w:t>
-      </w:r>
-      <w:proofErr w:type="spellStart"/>
-      <w:r>
-        <w:rPr>
-          <w:i/>
-          <w:iCs/>
-        </w:rPr>
-        <w:t>ContextCompact</w:t>
-      </w:r>
-      <w:proofErr w:type="spellEnd"/>
-      <w:r>
-        <w:rPr>
-          <w:i/>
-          <w:iCs/>
-        </w:rPr>
-        <w:t xml:space="preserve">) </w:t>
-      </w:r>
-      <w:proofErr w:type="spellStart"/>
-      <w:r>
-        <w:rPr>
-          <w:i/>
-          <w:iCs/>
-        </w:rPr>
-        <w:t>context.checkPermission</w:t>
-      </w:r>
-      <w:proofErr w:type="spellEnd"/>
-      <w:r>
-        <w:rPr>
-          <w:i/>
-          <w:iCs/>
-        </w:rPr>
-        <w:t>(</w:t>
-      </w:r>
-      <w:proofErr w:type="spellStart"/>
-      <w:r>
-        <w:rPr>
-          <w:i/>
-          <w:iCs/>
-        </w:rPr>
-        <w:t>permission</w:t>
-      </w:r>
-      <w:proofErr w:type="spellEnd"/>
-      <w:r>
-        <w:rPr>
-          <w:i/>
-          <w:iCs/>
-        </w:rPr>
-        <w:t xml:space="preserve">, </w:t>
-      </w:r>
-      <w:proofErr w:type="spellStart"/>
-      <w:r>
-        <w:rPr>
-          <w:i/>
-          <w:iCs/>
-        </w:rPr>
-        <w:t>Process.myPid</w:t>
-      </w:r>
-      <w:proofErr w:type="spellEnd"/>
-      <w:r>
-        <w:rPr>
-          <w:i/>
-          <w:iCs/>
-        </w:rPr>
-        <w:t xml:space="preserve">(), </w:t>
-      </w:r>
-      <w:proofErr w:type="spellStart"/>
-      <w:r>
-        <w:rPr>
-          <w:i/>
-          <w:iCs/>
-        </w:rPr>
-        <w:t>Process.myUid</w:t>
-      </w:r>
-      <w:proofErr w:type="spellEnd"/>
-      <w:r>
-        <w:rPr>
-          <w:i/>
-          <w:iCs/>
-        </w:rPr>
-        <w:t>())</w:t>
+        <w:t xml:space="preserve">(ContextCompact) </w:t>
+      </w:r>
+      <w:r>
+        <w:rPr>
+          <w:i/>
+          <w:iCs/>
+        </w:rPr>
+        <w:t>context.checkPermission(permission, Process.myPid(), Process.myUid())</w:t>
       </w:r>
     </w:p>
     <w:p>
@@ -3587,15 +3099,7 @@
         <w:pStyle w:val="Citazioneintensa"/>
       </w:pPr>
       <w:r>
-        <w:t xml:space="preserve">Aspetti permesso </w:t>
-      </w:r>
-      <w:proofErr w:type="spellStart"/>
-      <w:r>
-        <w:t>Normal</w:t>
-      </w:r>
-      <w:proofErr w:type="spellEnd"/>
-      <w:r>
-        <w:t>.</w:t>
+        <w:t>Aspetti permesso Normal.</w:t>
       </w:r>
     </w:p>
     <w:p>
@@ -3611,23 +3115,7 @@
         <w:spacing w:line="360" w:lineRule="auto"/>
       </w:pPr>
       <w:r>
-        <w:t xml:space="preserve">nella precedente chiamata, l’oggetto </w:t>
-      </w:r>
-      <w:proofErr w:type="spellStart"/>
-      <w:r>
-        <w:t>context</w:t>
-      </w:r>
-      <w:proofErr w:type="spellEnd"/>
-      <w:r>
-        <w:t xml:space="preserve"> è un oggetto di tipo </w:t>
-      </w:r>
-      <w:proofErr w:type="spellStart"/>
-      <w:r>
-        <w:t>ContextImpl</w:t>
-      </w:r>
-      <w:proofErr w:type="spellEnd"/>
-      <w:r>
-        <w:t xml:space="preserve">, quindi il metodo invocato è il seguente: </w:t>
+        <w:t xml:space="preserve">nella precedente chiamata, l’oggetto context è un oggetto di tipo ContextImpl, quindi il metodo invocato è il seguente: </w:t>
       </w:r>
     </w:p>
     <w:p>
@@ -3699,13 +3187,8 @@
         <w:pStyle w:val="Citazioneintensa"/>
       </w:pPr>
       <w:r>
-        <w:t xml:space="preserve">Figura 7: </w:t>
-      </w:r>
-      <w:proofErr w:type="spellStart"/>
-      <w:r>
-        <w:t>ContextImpl.checkPermission</w:t>
-      </w:r>
-      <w:proofErr w:type="spellEnd"/>
+        <w:t>Figura 7: ContextImpl.checkPermission</w:t>
+      </w:r>
     </w:p>
     <w:p>
       <w:pPr>
@@ -3715,23 +3198,7 @@
         <w:t xml:space="preserve">Da qui </w:t>
       </w:r>
       <w:r>
-        <w:t xml:space="preserve">l’esecuzione prosegue, ammesso un </w:t>
-      </w:r>
-      <w:proofErr w:type="spellStart"/>
-      <w:r>
-        <w:t>permission</w:t>
-      </w:r>
-      <w:proofErr w:type="spellEnd"/>
-      <w:r>
-        <w:t xml:space="preserve"> diverso da “</w:t>
-      </w:r>
-      <w:proofErr w:type="spellStart"/>
-      <w:r>
-        <w:t>null</w:t>
-      </w:r>
-      <w:proofErr w:type="spellEnd"/>
-      <w:r>
-        <w:t xml:space="preserve">”, verso </w:t>
+        <w:t xml:space="preserve">l’esecuzione prosegue, ammesso un permission diverso da “null”, verso </w:t>
       </w:r>
     </w:p>
     <w:p>
@@ -3755,26 +3222,16 @@
       <w:pPr>
         <w:spacing w:line="360" w:lineRule="auto"/>
       </w:pPr>
-      <w:proofErr w:type="spellStart"/>
-      <w:r>
-        <w:rPr>
-          <w:i/>
-          <w:iCs/>
-        </w:rPr>
-        <w:t>ActivityManagerNativce.getDefault</w:t>
-      </w:r>
-      <w:proofErr w:type="spellEnd"/>
-      <w:r>
-        <w:rPr>
-          <w:i/>
-          <w:iCs/>
-        </w:rPr>
-        <w:t>()</w:t>
+      <w:r>
+        <w:rPr>
+          <w:i/>
+          <w:iCs/>
+        </w:rPr>
+        <w:t>ActivityManagerNativce.getDefault()</w:t>
       </w:r>
       <w:r>
         <w:t xml:space="preserve"> ritorna un’istanza di un oggetto di tipo </w:t>
       </w:r>
-      <w:proofErr w:type="spellStart"/>
       <w:r>
         <w:rPr>
           <w:i/>
@@ -3782,7 +3239,6 @@
         </w:rPr>
         <w:t>IActivityManager</w:t>
       </w:r>
-      <w:proofErr w:type="spellEnd"/>
       <w:r>
         <w:rPr>
           <w:i/>
@@ -3793,7 +3249,6 @@
       <w:r>
         <w:t xml:space="preserve">nel caso specifico si ipotizza sia di tipo </w:t>
       </w:r>
-      <w:proofErr w:type="spellStart"/>
       <w:r>
         <w:rPr>
           <w:i/>
@@ -3801,17 +3256,8 @@
         </w:rPr>
         <w:t>ActivityManagerService</w:t>
       </w:r>
-      <w:proofErr w:type="spellEnd"/>
-      <w:r>
-        <w:t xml:space="preserve">, quindi il </w:t>
-      </w:r>
-      <w:proofErr w:type="spellStart"/>
-      <w:r>
-        <w:t>checkPermission</w:t>
-      </w:r>
-      <w:proofErr w:type="spellEnd"/>
-      <w:r>
-        <w:t xml:space="preserve"> ad essere invocato è il seguente:</w:t>
+      <w:r>
+        <w:t>, quindi il checkPermission ad essere invocato è il seguente:</w:t>
       </w:r>
     </w:p>
     <w:p>
@@ -3884,13 +3330,8 @@
         <w:pStyle w:val="Citazioneintensa"/>
       </w:pPr>
       <w:r>
-        <w:t xml:space="preserve">Figura 8: </w:t>
-      </w:r>
-      <w:proofErr w:type="spellStart"/>
-      <w:r>
-        <w:t>ActivityManagerService.checkPermission</w:t>
-      </w:r>
-      <w:proofErr w:type="spellEnd"/>
+        <w:t>Figura 8: ActivityManagerService.checkPermission</w:t>
+      </w:r>
     </w:p>
     <w:p>
       <w:pPr>
@@ -3909,7 +3350,6 @@
       <w:r>
         <w:t xml:space="preserve"> </w:t>
       </w:r>
-      <w:proofErr w:type="spellStart"/>
       <w:r>
         <w:rPr>
           <w:i/>
@@ -3924,7 +3364,6 @@
         </w:rPr>
         <w:t>n</w:t>
       </w:r>
-      <w:proofErr w:type="spellEnd"/>
     </w:p>
     <w:p>
       <w:pPr>
@@ -3998,20 +3437,14 @@
         <w:pStyle w:val="Citazioneintensa"/>
       </w:pPr>
       <w:r>
-        <w:t xml:space="preserve">Figura 9: </w:t>
-      </w:r>
-      <w:proofErr w:type="spellStart"/>
-      <w:r>
-        <w:t>ActivityManagerService.checkComponentPermission</w:t>
-      </w:r>
-      <w:proofErr w:type="spellEnd"/>
+        <w:t>Figura 9: ActivityManagerService.checkComponentPermission</w:t>
+      </w:r>
     </w:p>
     <w:p>
       <w:r>
         <w:lastRenderedPageBreak/>
         <w:t xml:space="preserve">All’interno di questo metodo viene deciso se concedere o rifiutare il permesso a meno che in un caso, in cui l’esecuzione passa a (ipotizzato) </w:t>
       </w:r>
-      <w:proofErr w:type="spellStart"/>
       <w:r>
         <w:rPr>
           <w:i/>
@@ -4019,7 +3452,6 @@
         </w:rPr>
         <w:t>PackageManagerService.checkUidPermission</w:t>
       </w:r>
-      <w:proofErr w:type="spellEnd"/>
       <w:r>
         <w:t>:</w:t>
       </w:r>
@@ -4090,69 +3522,48 @@
         <w:t>Figura 10:</w:t>
       </w:r>
       <w:r>
+        <w:t xml:space="preserve"> PackageManagerService.checkUidPermission</w:t>
+      </w:r>
+    </w:p>
+    <w:p>
+      <w:pPr>
+        <w:spacing w:line="360" w:lineRule="auto"/>
+      </w:pPr>
+      <w:r>
+        <w:t xml:space="preserve">Questo sembra essere l’ultimo metodo invocato, qui infatti si prendono i setting dell’utente e i setting del sistema relativi ai permessi e si controlla se all’interno di essi è contenuto il permesso richiesto attualmente, se lo è allora il permesso è “Garantito”, altrimenti il permesso è “Negato”. </w:t>
+      </w:r>
+    </w:p>
+    <w:p>
+      <w:pPr>
+        <w:spacing w:line="360" w:lineRule="auto"/>
+      </w:pPr>
+      <w:r>
+        <w:t>Essendo questo il caso di un permesso “Normal” esso si troverà, presumibilmente, all’interno dell’hashSet precedente inserito in automatico durante l’avvio dell’applicazione.</w:t>
+      </w:r>
+    </w:p>
+    <w:p/>
+    <w:p>
+      <w:pPr>
+        <w:pStyle w:val="Titolo2"/>
+      </w:pPr>
+      <w:bookmarkStart w:id="13" w:name="_Toc20070643"/>
+      <w:r>
+        <w:t>2.</w:t>
+      </w:r>
+      <w:r>
+        <w:t>3</w:t>
+      </w:r>
+      <w:r>
         <w:t xml:space="preserve"> </w:t>
       </w:r>
-      <w:proofErr w:type="spellStart"/>
-      <w:r>
-        <w:t>PackageManagerService.checkUidPermission</w:t>
-      </w:r>
-      <w:proofErr w:type="spellEnd"/>
-    </w:p>
-    <w:p>
-      <w:pPr>
-        <w:spacing w:line="360" w:lineRule="auto"/>
-      </w:pPr>
-      <w:r>
-        <w:t xml:space="preserve">Questo sembra essere l’ultimo metodo invocato, qui infatti si prendono i setting dell’utente e i setting del sistema relativi ai permessi e si controlla se all’interno di essi è contenuto il permesso richiesto attualmente, se lo è allora il permesso è “Garantito”, altrimenti il permesso è “Negato”. </w:t>
-      </w:r>
-    </w:p>
-    <w:p>
-      <w:pPr>
-        <w:spacing w:line="360" w:lineRule="auto"/>
-      </w:pPr>
-      <w:r>
-        <w:t>Essendo questo il caso di un permesso “</w:t>
-      </w:r>
-      <w:proofErr w:type="spellStart"/>
-      <w:r>
-        <w:t>Normal</w:t>
-      </w:r>
-      <w:proofErr w:type="spellEnd"/>
-      <w:r>
-        <w:t>” esso si troverà, presumibilmente, all’interno dell’</w:t>
-      </w:r>
-      <w:proofErr w:type="spellStart"/>
-      <w:r>
-        <w:t>hashSet</w:t>
-      </w:r>
-      <w:proofErr w:type="spellEnd"/>
-      <w:r>
-        <w:t xml:space="preserve"> precedente inserito in automatico durante l’avvio dell’applicazione.</w:t>
-      </w:r>
+      <w:r>
+        <w:t>Richiesta di un permesso Dangerous</w:t>
+      </w:r>
+      <w:bookmarkEnd w:id="13"/>
     </w:p>
     <w:p/>
     <w:p>
       <w:pPr>
-        <w:pStyle w:val="Titolo2"/>
-      </w:pPr>
-      <w:bookmarkStart w:id="13" w:name="_Toc20070643"/>
-      <w:r>
-        <w:t>2.</w:t>
-      </w:r>
-      <w:r>
-        <w:t>3</w:t>
-      </w:r>
-      <w:r>
-        <w:t xml:space="preserve"> </w:t>
-      </w:r>
-      <w:r>
-        <w:t>Richiesta di un permesso Dangerous</w:t>
-      </w:r>
-      <w:bookmarkEnd w:id="13"/>
-    </w:p>
-    <w:p/>
-    <w:p>
-      <w:pPr>
         <w:spacing w:line="360" w:lineRule="auto"/>
       </w:pPr>
       <w:r>
@@ -4184,7 +3595,6 @@
       <w:r>
         <w:t xml:space="preserve">dato il codice a Figura 6, il </w:t>
       </w:r>
-      <w:proofErr w:type="spellStart"/>
       <w:r>
         <w:rPr>
           <w:i/>
@@ -4192,11 +3602,9 @@
         </w:rPr>
         <w:t>ContextCompact.checkSelfPermission</w:t>
       </w:r>
-      <w:proofErr w:type="spellEnd"/>
       <w:r>
         <w:t xml:space="preserve"> restituirà un </w:t>
       </w:r>
-      <w:proofErr w:type="spellStart"/>
       <w:r>
         <w:rPr>
           <w:i/>
@@ -4204,33 +3612,15 @@
         </w:rPr>
         <w:t>PackageManger.PERMISSION_DENIED</w:t>
       </w:r>
-      <w:proofErr w:type="spellEnd"/>
-      <w:r>
-        <w:t>, si entrerà quindi all’interno dell’</w:t>
-      </w:r>
-      <w:proofErr w:type="spellStart"/>
-      <w:r>
-        <w:t>if</w:t>
-      </w:r>
-      <w:proofErr w:type="spellEnd"/>
-      <w:r>
-        <w:t xml:space="preserve"> e verrà invocato il metodo </w:t>
-      </w:r>
-      <w:proofErr w:type="spellStart"/>
-      <w:r>
-        <w:rPr>
-          <w:i/>
-          <w:iCs/>
-        </w:rPr>
-        <w:t>ActivityCompat.requestPermissions</w:t>
-      </w:r>
-      <w:proofErr w:type="spellEnd"/>
-      <w:r>
-        <w:rPr>
-          <w:i/>
-          <w:iCs/>
-        </w:rPr>
-        <w:t>()</w:t>
+      <w:r>
+        <w:t xml:space="preserve">, si entrerà quindi all’interno dell’if e verrà invocato il metodo </w:t>
+      </w:r>
+      <w:r>
+        <w:rPr>
+          <w:i/>
+          <w:iCs/>
+        </w:rPr>
+        <w:t>ActivityCompat.requestPermissions()</w:t>
       </w:r>
       <w:r>
         <w:t>:</w:t>
@@ -4247,10 +3637,10 @@
         </w:rPr>
         <w:lastRenderedPageBreak/>
         <w:drawing>
-          <wp:inline distT="0" distB="0" distL="0" distR="0" wp14:anchorId="403E5DB0" wp14:editId="29F9F6B0">
-            <wp:extent cx="5396230" cy="2143125"/>
-            <wp:effectExtent l="0" t="0" r="0" b="9525"/>
-            <wp:docPr id="12" name="Immagine 12"/>
+          <wp:inline distT="0" distB="0" distL="0" distR="0" wp14:anchorId="685F0048" wp14:editId="37689535">
+            <wp:extent cx="5396230" cy="2306955"/>
+            <wp:effectExtent l="0" t="0" r="0" b="0"/>
+            <wp:docPr id="28" name="Immagine 28"/>
             <wp:cNvGraphicFramePr>
               <a:graphicFrameLocks xmlns:a="http://schemas.openxmlformats.org/drawingml/2006/main" noChangeAspect="1"/>
             </wp:cNvGraphicFramePr>
@@ -4258,23 +3648,36 @@
               <a:graphicData uri="http://schemas.openxmlformats.org/drawingml/2006/picture">
                 <pic:pic xmlns:pic="http://schemas.openxmlformats.org/drawingml/2006/picture">
                   <pic:nvPicPr>
-                    <pic:cNvPr id="1" name=""/>
-                    <pic:cNvPicPr/>
+                    <pic:cNvPr id="0" name="Picture 54"/>
+                    <pic:cNvPicPr>
+                      <a:picLocks noChangeAspect="1" noChangeArrowheads="1"/>
+                    </pic:cNvPicPr>
                   </pic:nvPicPr>
                   <pic:blipFill>
-                    <a:blip r:embed="rId22"/>
+                    <a:blip r:embed="rId22">
+                      <a:extLst>
+                        <a:ext uri="{28A0092B-C50C-407E-A947-70E740481C1C}">
+                          <a14:useLocalDpi xmlns:a14="http://schemas.microsoft.com/office/drawing/2010/main" val="0"/>
+                        </a:ext>
+                      </a:extLst>
+                    </a:blip>
+                    <a:srcRect/>
                     <a:stretch>
                       <a:fillRect/>
                     </a:stretch>
                   </pic:blipFill>
-                  <pic:spPr>
+                  <pic:spPr bwMode="auto">
                     <a:xfrm>
                       <a:off x="0" y="0"/>
-                      <a:ext cx="5396230" cy="2143125"/>
+                      <a:ext cx="5396230" cy="2306955"/>
                     </a:xfrm>
                     <a:prstGeom prst="rect">
                       <a:avLst/>
                     </a:prstGeom>
+                    <a:noFill/>
+                    <a:ln>
+                      <a:noFill/>
+                    </a:ln>
                   </pic:spPr>
                 </pic:pic>
               </a:graphicData>
@@ -4282,6 +3685,8 @@
           </wp:inline>
         </w:drawing>
       </w:r>
+      <w:bookmarkStart w:id="14" w:name="_GoBack"/>
+      <w:bookmarkEnd w:id="14"/>
     </w:p>
     <w:p>
       <w:pPr>
@@ -4291,13 +3696,8 @@
         </w:rPr>
       </w:pPr>
       <w:r>
-        <w:t xml:space="preserve">Figura 11: </w:t>
-      </w:r>
-      <w:proofErr w:type="spellStart"/>
-      <w:r>
-        <w:t>ActivityCompact.requestPermissions</w:t>
-      </w:r>
-      <w:proofErr w:type="spellEnd"/>
+        <w:t>Figura 11: ActivityCompact.requestPermissions</w:t>
+      </w:r>
     </w:p>
     <w:p>
       <w:pPr>
@@ -4306,7 +3706,6 @@
       <w:r>
         <w:t xml:space="preserve">Essendo la versione dell’SDK &gt;= 23 il metodo seguente ad essere invocato (confermato anche dal debug) è </w:t>
       </w:r>
-      <w:proofErr w:type="spellStart"/>
       <w:r>
         <w:rPr>
           <w:i/>
@@ -4314,7 +3713,6 @@
         </w:rPr>
         <w:t>activity.requestPermissions</w:t>
       </w:r>
-      <w:proofErr w:type="spellEnd"/>
       <w:r>
         <w:t>:</w:t>
       </w:r>
@@ -4396,13 +3794,8 @@
         <w:t>12</w:t>
       </w:r>
       <w:r>
-        <w:t xml:space="preserve">: </w:t>
-      </w:r>
-      <w:proofErr w:type="spellStart"/>
-      <w:r>
-        <w:t>Activity.requestPermissions</w:t>
-      </w:r>
-      <w:proofErr w:type="spellEnd"/>
+        <w:t>: Activity.requestPermissions</w:t>
+      </w:r>
     </w:p>
     <w:p>
       <w:pPr>
@@ -4417,17 +3810,8 @@
         <w:spacing w:line="360" w:lineRule="auto"/>
       </w:pPr>
       <w:r>
-        <w:t>dopo aver creato un “</w:t>
-      </w:r>
-      <w:proofErr w:type="spellStart"/>
-      <w:r>
-        <w:t>intent</w:t>
-      </w:r>
-      <w:proofErr w:type="spellEnd"/>
-      <w:r>
-        <w:t xml:space="preserve">” specifico per il permesso richiesto l’esecuzione passa al metodo </w:t>
-      </w:r>
-      <w:proofErr w:type="spellStart"/>
+        <w:t xml:space="preserve">dopo aver creato un “intent” specifico per il permesso richiesto l’esecuzione passa al metodo </w:t>
+      </w:r>
       <w:r>
         <w:rPr>
           <w:i/>
@@ -4435,7 +3819,6 @@
         </w:rPr>
         <w:t>Activity.startActivityForResult</w:t>
       </w:r>
-      <w:proofErr w:type="spellEnd"/>
       <w:r>
         <w:rPr>
           <w:i/>
@@ -4515,15 +3898,7 @@
         <w:pStyle w:val="Citazioneintensa"/>
       </w:pPr>
       <w:r>
-        <w:t xml:space="preserve">Figura 13: </w:t>
-      </w:r>
-      <w:proofErr w:type="spellStart"/>
-      <w:r>
-        <w:t>Activity.startActivityForResult</w:t>
-      </w:r>
-      <w:proofErr w:type="spellEnd"/>
-      <w:r>
-        <w:t>.</w:t>
+        <w:t>Figura 13: Activity.startActivityForResult.</w:t>
       </w:r>
     </w:p>
     <w:p>
@@ -4533,7 +3908,6 @@
       <w:r>
         <w:t xml:space="preserve">In questo metodo verrà invocato </w:t>
       </w:r>
-      <w:proofErr w:type="spellStart"/>
       <w:r>
         <w:rPr>
           <w:i/>
@@ -4541,11 +3915,9 @@
         </w:rPr>
         <w:t>mInstrumentatio.execStartActivity</w:t>
       </w:r>
-      <w:proofErr w:type="spellEnd"/>
       <w:r>
         <w:t>, che restituisce un’</w:t>
       </w:r>
-      <w:proofErr w:type="spellStart"/>
       <w:r>
         <w:rPr>
           <w:i/>
@@ -4553,7 +3925,6 @@
         </w:rPr>
         <w:t>ActivityResult</w:t>
       </w:r>
-      <w:proofErr w:type="spellEnd"/>
       <w:r>
         <w:rPr>
           <w:i/>
@@ -4629,15 +4000,7 @@
         <w:pStyle w:val="Citazioneintensa"/>
       </w:pPr>
       <w:r>
-        <w:t xml:space="preserve">Figura 14: Parte del metodo </w:t>
-      </w:r>
-      <w:proofErr w:type="spellStart"/>
-      <w:r>
-        <w:t>Instrumentation.execStartActivity</w:t>
-      </w:r>
-      <w:proofErr w:type="spellEnd"/>
-      <w:r>
-        <w:t>.</w:t>
+        <w:t>Figura 14: Parte del metodo Instrumentation.execStartActivity.</w:t>
       </w:r>
     </w:p>
     <w:p>
@@ -4647,7 +4010,6 @@
       <w:r>
         <w:t xml:space="preserve">Da qui l’esecuzione passa al metodo </w:t>
       </w:r>
-      <w:proofErr w:type="spellStart"/>
       <w:r>
         <w:rPr>
           <w:i/>
@@ -4655,11 +4017,9 @@
         </w:rPr>
         <w:t>ActivityManagerService.startActivity</w:t>
       </w:r>
-      <w:proofErr w:type="spellEnd"/>
       <w:r>
         <w:t xml:space="preserve"> che, dopo varie chiamate interne, ci fa arrivare all’esecuzione del metodo </w:t>
       </w:r>
-      <w:proofErr w:type="spellStart"/>
       <w:r>
         <w:rPr>
           <w:i/>
@@ -4674,7 +4034,6 @@
         </w:rPr>
         <w:t>startActivityAsUser</w:t>
       </w:r>
-      <w:proofErr w:type="spellEnd"/>
       <w:r>
         <w:rPr>
           <w:i/>
@@ -4747,13 +4106,8 @@
         <w:pStyle w:val="Citazioneintensa"/>
       </w:pPr>
       <w:r>
-        <w:t xml:space="preserve">Figura 15: </w:t>
-      </w:r>
-      <w:proofErr w:type="spellStart"/>
-      <w:r>
-        <w:t>ActivityManagerService.startActivityAsUser</w:t>
-      </w:r>
-      <w:proofErr w:type="spellEnd"/>
+        <w:t>Figura 15: ActivityManagerService.startActivityAsUser</w:t>
+      </w:r>
     </w:p>
     <w:p>
       <w:pPr>
@@ -4762,7 +4116,6 @@
       <w:r>
         <w:t xml:space="preserve">La chiamata </w:t>
       </w:r>
-      <w:proofErr w:type="spellStart"/>
       <w:r>
         <w:rPr>
           <w:i/>
@@ -4770,7 +4123,6 @@
         </w:rPr>
         <w:t>mActivityStartController.obtainStarter</w:t>
       </w:r>
-      <w:proofErr w:type="spellEnd"/>
       <w:r>
         <w:rPr>
           <w:i/>
@@ -4779,31 +4131,14 @@
         <w:t>(….)</w:t>
       </w:r>
       <w:r>
-        <w:t xml:space="preserve"> e i seguenti “</w:t>
-      </w:r>
-      <w:proofErr w:type="spellStart"/>
-      <w:r>
-        <w:t>Add</w:t>
-      </w:r>
-      <w:proofErr w:type="spellEnd"/>
-      <w:r>
-        <w:t xml:space="preserve">” fino al metodo </w:t>
-      </w:r>
-      <w:proofErr w:type="spellStart"/>
-      <w:r>
-        <w:rPr>
-          <w:i/>
-          <w:iCs/>
-        </w:rPr>
-        <w:t>execute</w:t>
-      </w:r>
-      <w:proofErr w:type="spellEnd"/>
-      <w:r>
-        <w:rPr>
-          <w:i/>
-          <w:iCs/>
-        </w:rPr>
-        <w:t>()</w:t>
+        <w:t xml:space="preserve"> e i seguenti “Add” fino al metodo </w:t>
+      </w:r>
+      <w:r>
+        <w:rPr>
+          <w:i/>
+          <w:iCs/>
+        </w:rPr>
+        <w:t>execute()</w:t>
       </w:r>
       <w:r>
         <w:rPr>
@@ -4824,21 +4159,12 @@
       <w:r>
         <w:t xml:space="preserve"> </w:t>
       </w:r>
-      <w:proofErr w:type="spellStart"/>
-      <w:r>
-        <w:rPr>
-          <w:i/>
-          <w:iCs/>
-        </w:rPr>
-        <w:t>ActivityStarter.execute</w:t>
-      </w:r>
-      <w:proofErr w:type="spellEnd"/>
-      <w:r>
-        <w:rPr>
-          <w:i/>
-          <w:iCs/>
-        </w:rPr>
-        <w:t>()</w:t>
+      <w:r>
+        <w:rPr>
+          <w:i/>
+          <w:iCs/>
+        </w:rPr>
+        <w:t>ActivityStarter.execute()</w:t>
       </w:r>
       <w:r>
         <w:rPr>
@@ -4915,15 +4241,7 @@
         <w:pStyle w:val="Citazioneintensa"/>
       </w:pPr>
       <w:r>
-        <w:t xml:space="preserve">Figura 16: </w:t>
-      </w:r>
-      <w:proofErr w:type="spellStart"/>
-      <w:r>
-        <w:t>ActivityStarter.execute</w:t>
-      </w:r>
-      <w:proofErr w:type="spellEnd"/>
-      <w:r>
-        <w:t>()</w:t>
+        <w:t>Figura 16: ActivityStarter.execute()</w:t>
       </w:r>
     </w:p>
     <w:p>
@@ -4947,7 +4265,6 @@
       <w:r>
         <w:t xml:space="preserve"> </w:t>
       </w:r>
-      <w:proofErr w:type="spellStart"/>
       <w:r>
         <w:rPr>
           <w:i/>
@@ -4955,7 +4272,6 @@
         </w:rPr>
         <w:t>ActivityStarter.startActivity</w:t>
       </w:r>
-      <w:proofErr w:type="spellEnd"/>
       <w:r>
         <w:rPr>
           <w:rFonts w:ascii="Courier New" w:eastAsia="Times New Roman" w:hAnsi="Courier New" w:cs="Courier New"/>
@@ -4973,103 +4289,7 @@
           <w:i/>
           <w:iCs/>
         </w:rPr>
-        <w:t>(</w:t>
-      </w:r>
-      <w:proofErr w:type="spellStart"/>
-      <w:r>
-        <w:rPr>
-          <w:i/>
-          <w:iCs/>
-        </w:rPr>
-        <w:t>IApplicationThread</w:t>
-      </w:r>
-      <w:proofErr w:type="spellEnd"/>
-      <w:r>
-        <w:rPr>
-          <w:i/>
-          <w:iCs/>
-        </w:rPr>
-        <w:t xml:space="preserve"> </w:t>
-      </w:r>
-      <w:proofErr w:type="spellStart"/>
-      <w:r>
-        <w:rPr>
-          <w:i/>
-          <w:iCs/>
-        </w:rPr>
-        <w:t>caller</w:t>
-      </w:r>
-      <w:proofErr w:type="spellEnd"/>
-      <w:r>
-        <w:rPr>
-          <w:i/>
-          <w:iCs/>
-        </w:rPr>
-        <w:t xml:space="preserve">, </w:t>
-      </w:r>
-      <w:proofErr w:type="spellStart"/>
-      <w:r>
-        <w:rPr>
-          <w:i/>
-          <w:iCs/>
-        </w:rPr>
-        <w:t>Intent</w:t>
-      </w:r>
-      <w:proofErr w:type="spellEnd"/>
-      <w:r>
-        <w:rPr>
-          <w:i/>
-          <w:iCs/>
-        </w:rPr>
-        <w:t xml:space="preserve"> </w:t>
-      </w:r>
-      <w:proofErr w:type="spellStart"/>
-      <w:r>
-        <w:rPr>
-          <w:i/>
-          <w:iCs/>
-        </w:rPr>
-        <w:t>intent</w:t>
-      </w:r>
-      <w:proofErr w:type="spellEnd"/>
-      <w:r>
-        <w:rPr>
-          <w:i/>
-          <w:iCs/>
-        </w:rPr>
-        <w:t xml:space="preserve">, </w:t>
-      </w:r>
-      <w:proofErr w:type="spellStart"/>
-      <w:r>
-        <w:rPr>
-          <w:i/>
-          <w:iCs/>
-        </w:rPr>
-        <w:t>Intent</w:t>
-      </w:r>
-      <w:proofErr w:type="spellEnd"/>
-      <w:r>
-        <w:rPr>
-          <w:i/>
-          <w:iCs/>
-        </w:rPr>
-        <w:t xml:space="preserve"> </w:t>
-      </w:r>
-      <w:proofErr w:type="spellStart"/>
-      <w:r>
-        <w:rPr>
-          <w:i/>
-          <w:iCs/>
-        </w:rPr>
-        <w:t>ephemeralIntent</w:t>
-      </w:r>
-      <w:proofErr w:type="spellEnd"/>
-      <w:r>
-        <w:rPr>
-          <w:i/>
-          <w:iCs/>
-        </w:rPr>
-        <w:t>,</w:t>
+        <w:t>(IApplicationThread caller, Intent intent, Intent ephemeralIntent,</w:t>
       </w:r>
       <w:r>
         <w:rPr>
@@ -5077,103 +4297,7 @@
           <w:iCs/>
         </w:rPr>
         <w:br/>
-        <w:t xml:space="preserve">        </w:t>
-      </w:r>
-      <w:proofErr w:type="spellStart"/>
-      <w:r>
-        <w:rPr>
-          <w:i/>
-          <w:iCs/>
-        </w:rPr>
-        <w:t>String</w:t>
-      </w:r>
-      <w:proofErr w:type="spellEnd"/>
-      <w:r>
-        <w:rPr>
-          <w:i/>
-          <w:iCs/>
-        </w:rPr>
-        <w:t xml:space="preserve"> </w:t>
-      </w:r>
-      <w:proofErr w:type="spellStart"/>
-      <w:r>
-        <w:rPr>
-          <w:i/>
-          <w:iCs/>
-        </w:rPr>
-        <w:t>resolvedType</w:t>
-      </w:r>
-      <w:proofErr w:type="spellEnd"/>
-      <w:r>
-        <w:rPr>
-          <w:i/>
-          <w:iCs/>
-        </w:rPr>
-        <w:t xml:space="preserve">, </w:t>
-      </w:r>
-      <w:proofErr w:type="spellStart"/>
-      <w:r>
-        <w:rPr>
-          <w:i/>
-          <w:iCs/>
-        </w:rPr>
-        <w:t>ActivityInfo</w:t>
-      </w:r>
-      <w:proofErr w:type="spellEnd"/>
-      <w:r>
-        <w:rPr>
-          <w:i/>
-          <w:iCs/>
-        </w:rPr>
-        <w:t xml:space="preserve"> </w:t>
-      </w:r>
-      <w:proofErr w:type="spellStart"/>
-      <w:r>
-        <w:rPr>
-          <w:i/>
-          <w:iCs/>
-        </w:rPr>
-        <w:t>aInfo</w:t>
-      </w:r>
-      <w:proofErr w:type="spellEnd"/>
-      <w:r>
-        <w:rPr>
-          <w:i/>
-          <w:iCs/>
-        </w:rPr>
-        <w:t xml:space="preserve">, </w:t>
-      </w:r>
-      <w:proofErr w:type="spellStart"/>
-      <w:r>
-        <w:rPr>
-          <w:i/>
-          <w:iCs/>
-        </w:rPr>
-        <w:t>ResolveInfo</w:t>
-      </w:r>
-      <w:proofErr w:type="spellEnd"/>
-      <w:r>
-        <w:rPr>
-          <w:i/>
-          <w:iCs/>
-        </w:rPr>
-        <w:t xml:space="preserve"> </w:t>
-      </w:r>
-      <w:proofErr w:type="spellStart"/>
-      <w:r>
-        <w:rPr>
-          <w:i/>
-          <w:iCs/>
-        </w:rPr>
-        <w:t>rInfo</w:t>
-      </w:r>
-      <w:proofErr w:type="spellEnd"/>
-      <w:r>
-        <w:rPr>
-          <w:i/>
-          <w:iCs/>
-        </w:rPr>
-        <w:t>,</w:t>
+        <w:t xml:space="preserve">        String resolvedType, ActivityInfo aInfo, ResolveInfo rInfo,</w:t>
       </w:r>
       <w:r>
         <w:rPr>
@@ -5181,71 +4305,7 @@
           <w:iCs/>
         </w:rPr>
         <w:br/>
-        <w:t xml:space="preserve">        </w:t>
-      </w:r>
-      <w:proofErr w:type="spellStart"/>
-      <w:r>
-        <w:rPr>
-          <w:i/>
-          <w:iCs/>
-        </w:rPr>
-        <w:t>IVoiceInteractionSession</w:t>
-      </w:r>
-      <w:proofErr w:type="spellEnd"/>
-      <w:r>
-        <w:rPr>
-          <w:i/>
-          <w:iCs/>
-        </w:rPr>
-        <w:t xml:space="preserve"> </w:t>
-      </w:r>
-      <w:proofErr w:type="spellStart"/>
-      <w:r>
-        <w:rPr>
-          <w:i/>
-          <w:iCs/>
-        </w:rPr>
-        <w:t>voiceSession</w:t>
-      </w:r>
-      <w:proofErr w:type="spellEnd"/>
-      <w:r>
-        <w:rPr>
-          <w:i/>
-          <w:iCs/>
-        </w:rPr>
-        <w:t xml:space="preserve">, </w:t>
-      </w:r>
-      <w:proofErr w:type="spellStart"/>
-      <w:r>
-        <w:rPr>
-          <w:i/>
-          <w:iCs/>
-        </w:rPr>
-        <w:t>IVoiceInteractor</w:t>
-      </w:r>
-      <w:proofErr w:type="spellEnd"/>
-      <w:r>
-        <w:rPr>
-          <w:i/>
-          <w:iCs/>
-        </w:rPr>
-        <w:t xml:space="preserve"> </w:t>
-      </w:r>
-      <w:proofErr w:type="spellStart"/>
-      <w:r>
-        <w:rPr>
-          <w:i/>
-          <w:iCs/>
-        </w:rPr>
-        <w:t>voiceInteractor</w:t>
-      </w:r>
-      <w:proofErr w:type="spellEnd"/>
-      <w:r>
-        <w:rPr>
-          <w:i/>
-          <w:iCs/>
-        </w:rPr>
-        <w:t>,</w:t>
+        <w:t xml:space="preserve">        IVoiceInteractionSession voiceSession, IVoiceInteractor voiceInteractor,</w:t>
       </w:r>
       <w:r>
         <w:rPr>
@@ -5253,167 +4313,7 @@
           <w:iCs/>
         </w:rPr>
         <w:br/>
-        <w:t xml:space="preserve">        </w:t>
-      </w:r>
-      <w:proofErr w:type="spellStart"/>
-      <w:r>
-        <w:rPr>
-          <w:i/>
-          <w:iCs/>
-        </w:rPr>
-        <w:t>IBinder</w:t>
-      </w:r>
-      <w:proofErr w:type="spellEnd"/>
-      <w:r>
-        <w:rPr>
-          <w:i/>
-          <w:iCs/>
-        </w:rPr>
-        <w:t xml:space="preserve"> </w:t>
-      </w:r>
-      <w:proofErr w:type="spellStart"/>
-      <w:r>
-        <w:rPr>
-          <w:i/>
-          <w:iCs/>
-        </w:rPr>
-        <w:t>resultTo</w:t>
-      </w:r>
-      <w:proofErr w:type="spellEnd"/>
-      <w:r>
-        <w:rPr>
-          <w:i/>
-          <w:iCs/>
-        </w:rPr>
-        <w:t xml:space="preserve">, </w:t>
-      </w:r>
-      <w:proofErr w:type="spellStart"/>
-      <w:r>
-        <w:rPr>
-          <w:i/>
-          <w:iCs/>
-        </w:rPr>
-        <w:t>String</w:t>
-      </w:r>
-      <w:proofErr w:type="spellEnd"/>
-      <w:r>
-        <w:rPr>
-          <w:i/>
-          <w:iCs/>
-        </w:rPr>
-        <w:t xml:space="preserve"> </w:t>
-      </w:r>
-      <w:proofErr w:type="spellStart"/>
-      <w:r>
-        <w:rPr>
-          <w:i/>
-          <w:iCs/>
-        </w:rPr>
-        <w:t>resultWho</w:t>
-      </w:r>
-      <w:proofErr w:type="spellEnd"/>
-      <w:r>
-        <w:rPr>
-          <w:i/>
-          <w:iCs/>
-        </w:rPr>
-        <w:t xml:space="preserve">, </w:t>
-      </w:r>
-      <w:proofErr w:type="spellStart"/>
-      <w:r>
-        <w:rPr>
-          <w:i/>
-          <w:iCs/>
-        </w:rPr>
-        <w:t>int</w:t>
-      </w:r>
-      <w:proofErr w:type="spellEnd"/>
-      <w:r>
-        <w:rPr>
-          <w:i/>
-          <w:iCs/>
-        </w:rPr>
-        <w:t xml:space="preserve"> </w:t>
-      </w:r>
-      <w:proofErr w:type="spellStart"/>
-      <w:r>
-        <w:rPr>
-          <w:i/>
-          <w:iCs/>
-        </w:rPr>
-        <w:t>requestCode</w:t>
-      </w:r>
-      <w:proofErr w:type="spellEnd"/>
-      <w:r>
-        <w:rPr>
-          <w:i/>
-          <w:iCs/>
-        </w:rPr>
-        <w:t xml:space="preserve">, </w:t>
-      </w:r>
-      <w:proofErr w:type="spellStart"/>
-      <w:r>
-        <w:rPr>
-          <w:i/>
-          <w:iCs/>
-        </w:rPr>
-        <w:t>int</w:t>
-      </w:r>
-      <w:proofErr w:type="spellEnd"/>
-      <w:r>
-        <w:rPr>
-          <w:i/>
-          <w:iCs/>
-        </w:rPr>
-        <w:t xml:space="preserve"> </w:t>
-      </w:r>
-      <w:proofErr w:type="spellStart"/>
-      <w:r>
-        <w:rPr>
-          <w:i/>
-          <w:iCs/>
-        </w:rPr>
-        <w:t>callingPid</w:t>
-      </w:r>
-      <w:proofErr w:type="spellEnd"/>
-      <w:r>
-        <w:rPr>
-          <w:i/>
-          <w:iCs/>
-        </w:rPr>
-        <w:t xml:space="preserve">, </w:t>
-      </w:r>
-      <w:proofErr w:type="spellStart"/>
-      <w:r>
-        <w:rPr>
-          <w:i/>
-          <w:iCs/>
-        </w:rPr>
-        <w:t>int</w:t>
-      </w:r>
-      <w:proofErr w:type="spellEnd"/>
-      <w:r>
-        <w:rPr>
-          <w:i/>
-          <w:iCs/>
-        </w:rPr>
-        <w:t xml:space="preserve"> </w:t>
-      </w:r>
-      <w:proofErr w:type="spellStart"/>
-      <w:r>
-        <w:rPr>
-          <w:i/>
-          <w:iCs/>
-        </w:rPr>
-        <w:t>callingUid</w:t>
-      </w:r>
-      <w:proofErr w:type="spellEnd"/>
-      <w:r>
-        <w:rPr>
-          <w:i/>
-          <w:iCs/>
-        </w:rPr>
-        <w:t>,</w:t>
+        <w:t xml:space="preserve">        IBinder resultTo, String resultWho, int requestCode, int callingPid, int callingUid,</w:t>
       </w:r>
       <w:r>
         <w:rPr>
@@ -5421,135 +4321,7 @@
           <w:iCs/>
         </w:rPr>
         <w:br/>
-        <w:t xml:space="preserve">        </w:t>
-      </w:r>
-      <w:proofErr w:type="spellStart"/>
-      <w:r>
-        <w:rPr>
-          <w:i/>
-          <w:iCs/>
-        </w:rPr>
-        <w:t>String</w:t>
-      </w:r>
-      <w:proofErr w:type="spellEnd"/>
-      <w:r>
-        <w:rPr>
-          <w:i/>
-          <w:iCs/>
-        </w:rPr>
-        <w:t xml:space="preserve"> </w:t>
-      </w:r>
-      <w:proofErr w:type="spellStart"/>
-      <w:r>
-        <w:rPr>
-          <w:i/>
-          <w:iCs/>
-        </w:rPr>
-        <w:t>callingPackage</w:t>
-      </w:r>
-      <w:proofErr w:type="spellEnd"/>
-      <w:r>
-        <w:rPr>
-          <w:i/>
-          <w:iCs/>
-        </w:rPr>
-        <w:t xml:space="preserve">, </w:t>
-      </w:r>
-      <w:proofErr w:type="spellStart"/>
-      <w:r>
-        <w:rPr>
-          <w:i/>
-          <w:iCs/>
-        </w:rPr>
-        <w:t>int</w:t>
-      </w:r>
-      <w:proofErr w:type="spellEnd"/>
-      <w:r>
-        <w:rPr>
-          <w:i/>
-          <w:iCs/>
-        </w:rPr>
-        <w:t xml:space="preserve"> </w:t>
-      </w:r>
-      <w:proofErr w:type="spellStart"/>
-      <w:r>
-        <w:rPr>
-          <w:i/>
-          <w:iCs/>
-        </w:rPr>
-        <w:t>realCallingPid</w:t>
-      </w:r>
-      <w:proofErr w:type="spellEnd"/>
-      <w:r>
-        <w:rPr>
-          <w:i/>
-          <w:iCs/>
-        </w:rPr>
-        <w:t xml:space="preserve">, </w:t>
-      </w:r>
-      <w:proofErr w:type="spellStart"/>
-      <w:r>
-        <w:rPr>
-          <w:i/>
-          <w:iCs/>
-        </w:rPr>
-        <w:t>int</w:t>
-      </w:r>
-      <w:proofErr w:type="spellEnd"/>
-      <w:r>
-        <w:rPr>
-          <w:i/>
-          <w:iCs/>
-        </w:rPr>
-        <w:t xml:space="preserve"> </w:t>
-      </w:r>
-      <w:proofErr w:type="spellStart"/>
-      <w:r>
-        <w:rPr>
-          <w:i/>
-          <w:iCs/>
-        </w:rPr>
-        <w:t>realCallingUid</w:t>
-      </w:r>
-      <w:proofErr w:type="spellEnd"/>
-      <w:r>
-        <w:rPr>
-          <w:i/>
-          <w:iCs/>
-        </w:rPr>
-        <w:t xml:space="preserve">, </w:t>
-      </w:r>
-      <w:proofErr w:type="spellStart"/>
-      <w:r>
-        <w:rPr>
-          <w:i/>
-          <w:iCs/>
-        </w:rPr>
-        <w:t>int</w:t>
-      </w:r>
-      <w:proofErr w:type="spellEnd"/>
-      <w:r>
-        <w:rPr>
-          <w:i/>
-          <w:iCs/>
-        </w:rPr>
-        <w:t xml:space="preserve"> </w:t>
-      </w:r>
-      <w:proofErr w:type="spellStart"/>
-      <w:r>
-        <w:rPr>
-          <w:i/>
-          <w:iCs/>
-        </w:rPr>
-        <w:t>startFlags</w:t>
-      </w:r>
-      <w:proofErr w:type="spellEnd"/>
-      <w:r>
-        <w:rPr>
-          <w:i/>
-          <w:iCs/>
-        </w:rPr>
-        <w:t>,</w:t>
+        <w:t xml:space="preserve">        String callingPackage, int realCallingPid, int realCallingUid, int startFlags,</w:t>
       </w:r>
       <w:r>
         <w:rPr>
@@ -5557,23 +4329,7 @@
           <w:iCs/>
         </w:rPr>
         <w:br/>
-        <w:t xml:space="preserve">        </w:t>
-      </w:r>
-      <w:proofErr w:type="spellStart"/>
-      <w:r>
-        <w:rPr>
-          <w:i/>
-          <w:iCs/>
-        </w:rPr>
-        <w:t>SafeActivityOptions</w:t>
-      </w:r>
-      <w:proofErr w:type="spellEnd"/>
-      <w:r>
-        <w:rPr>
-          <w:i/>
-          <w:iCs/>
-        </w:rPr>
-        <w:t xml:space="preserve"> options,</w:t>
+        <w:t xml:space="preserve">        SafeActivityOptions options,</w:t>
       </w:r>
       <w:r>
         <w:rPr>
@@ -5581,103 +4337,7 @@
           <w:iCs/>
         </w:rPr>
         <w:br/>
-        <w:t xml:space="preserve">        </w:t>
-      </w:r>
-      <w:proofErr w:type="spellStart"/>
-      <w:r>
-        <w:rPr>
-          <w:i/>
-          <w:iCs/>
-        </w:rPr>
-        <w:t>boolean</w:t>
-      </w:r>
-      <w:proofErr w:type="spellEnd"/>
-      <w:r>
-        <w:rPr>
-          <w:i/>
-          <w:iCs/>
-        </w:rPr>
-        <w:t xml:space="preserve"> </w:t>
-      </w:r>
-      <w:proofErr w:type="spellStart"/>
-      <w:r>
-        <w:rPr>
-          <w:i/>
-          <w:iCs/>
-        </w:rPr>
-        <w:t>ignoreTargetSecurity</w:t>
-      </w:r>
-      <w:proofErr w:type="spellEnd"/>
-      <w:r>
-        <w:rPr>
-          <w:i/>
-          <w:iCs/>
-        </w:rPr>
-        <w:t xml:space="preserve">, </w:t>
-      </w:r>
-      <w:proofErr w:type="spellStart"/>
-      <w:r>
-        <w:rPr>
-          <w:i/>
-          <w:iCs/>
-        </w:rPr>
-        <w:t>boolean</w:t>
-      </w:r>
-      <w:proofErr w:type="spellEnd"/>
-      <w:r>
-        <w:rPr>
-          <w:i/>
-          <w:iCs/>
-        </w:rPr>
-        <w:t xml:space="preserve"> </w:t>
-      </w:r>
-      <w:proofErr w:type="spellStart"/>
-      <w:r>
-        <w:rPr>
-          <w:i/>
-          <w:iCs/>
-        </w:rPr>
-        <w:t>componentSpecified</w:t>
-      </w:r>
-      <w:proofErr w:type="spellEnd"/>
-      <w:r>
-        <w:rPr>
-          <w:i/>
-          <w:iCs/>
-        </w:rPr>
-        <w:t xml:space="preserve">, </w:t>
-      </w:r>
-      <w:proofErr w:type="spellStart"/>
-      <w:r>
-        <w:rPr>
-          <w:i/>
-          <w:iCs/>
-        </w:rPr>
-        <w:t>ActivityRecord</w:t>
-      </w:r>
-      <w:proofErr w:type="spellEnd"/>
-      <w:r>
-        <w:rPr>
-          <w:i/>
-          <w:iCs/>
-        </w:rPr>
-        <w:t xml:space="preserve">[] </w:t>
-      </w:r>
-      <w:proofErr w:type="spellStart"/>
-      <w:r>
-        <w:rPr>
-          <w:i/>
-          <w:iCs/>
-        </w:rPr>
-        <w:t>outActivity</w:t>
-      </w:r>
-      <w:proofErr w:type="spellEnd"/>
-      <w:r>
-        <w:rPr>
-          <w:i/>
-          <w:iCs/>
-        </w:rPr>
-        <w:t>,</w:t>
+        <w:t xml:space="preserve">        boolean ignoreTargetSecurity, boolean componentSpecified, ActivityRecord[] outActivity,</w:t>
       </w:r>
       <w:r>
         <w:rPr>
@@ -5685,71 +4345,7 @@
           <w:iCs/>
         </w:rPr>
         <w:br/>
-        <w:t xml:space="preserve">        </w:t>
-      </w:r>
-      <w:proofErr w:type="spellStart"/>
-      <w:r>
-        <w:rPr>
-          <w:i/>
-          <w:iCs/>
-        </w:rPr>
-        <w:t>TaskRecord</w:t>
-      </w:r>
-      <w:proofErr w:type="spellEnd"/>
-      <w:r>
-        <w:rPr>
-          <w:i/>
-          <w:iCs/>
-        </w:rPr>
-        <w:t xml:space="preserve"> </w:t>
-      </w:r>
-      <w:proofErr w:type="spellStart"/>
-      <w:r>
-        <w:rPr>
-          <w:i/>
-          <w:iCs/>
-        </w:rPr>
-        <w:t>inTask</w:t>
-      </w:r>
-      <w:proofErr w:type="spellEnd"/>
-      <w:r>
-        <w:rPr>
-          <w:i/>
-          <w:iCs/>
-        </w:rPr>
-        <w:t xml:space="preserve">, </w:t>
-      </w:r>
-      <w:proofErr w:type="spellStart"/>
-      <w:r>
-        <w:rPr>
-          <w:i/>
-          <w:iCs/>
-        </w:rPr>
-        <w:t>boolean</w:t>
-      </w:r>
-      <w:proofErr w:type="spellEnd"/>
-      <w:r>
-        <w:rPr>
-          <w:i/>
-          <w:iCs/>
-        </w:rPr>
-        <w:t xml:space="preserve"> </w:t>
-      </w:r>
-      <w:proofErr w:type="spellStart"/>
-      <w:r>
-        <w:rPr>
-          <w:i/>
-          <w:iCs/>
-        </w:rPr>
-        <w:t>allowPendingRemoteAnimationRegistryLookup</w:t>
-      </w:r>
-      <w:proofErr w:type="spellEnd"/>
-      <w:r>
-        <w:rPr>
-          <w:i/>
-          <w:iCs/>
-        </w:rPr>
-        <w:t>)</w:t>
+        <w:t xml:space="preserve">        TaskRecord inTask, boolean allowPendingRemoteAnimationRegistryLookup)</w:t>
       </w:r>
     </w:p>
     <w:p>
@@ -5768,7 +4364,6 @@
       <w:r>
         <w:t xml:space="preserve">Dopo i vari “Return” il controllo ritorna al metodo </w:t>
       </w:r>
-      <w:proofErr w:type="spellStart"/>
       <w:r>
         <w:rPr>
           <w:i/>
@@ -5776,7 +4371,6 @@
         </w:rPr>
         <w:t>Activity.startActivityForResult</w:t>
       </w:r>
-      <w:proofErr w:type="spellEnd"/>
       <w:r>
         <w:rPr>
           <w:i/>
@@ -5785,25 +4379,8 @@
         <w:t xml:space="preserve"> </w:t>
       </w:r>
       <w:r>
-        <w:t xml:space="preserve">(Figura 13) che, nel caso di </w:t>
-      </w:r>
-      <w:proofErr w:type="spellStart"/>
-      <w:r>
-        <w:t>ar</w:t>
-      </w:r>
-      <w:proofErr w:type="spellEnd"/>
-      <w:r>
-        <w:t xml:space="preserve"> != </w:t>
-      </w:r>
-      <w:proofErr w:type="spellStart"/>
-      <w:r>
-        <w:t>null</w:t>
-      </w:r>
-      <w:proofErr w:type="spellEnd"/>
-      <w:r>
-        <w:t xml:space="preserve"> invoca </w:t>
-      </w:r>
-      <w:proofErr w:type="spellStart"/>
+        <w:t xml:space="preserve">(Figura 13) che, nel caso di ar != null invoca </w:t>
+      </w:r>
       <w:r>
         <w:rPr>
           <w:i/>
@@ -5811,7 +4388,6 @@
         </w:rPr>
         <w:t>mMainThread.sendActivityResult</w:t>
       </w:r>
-      <w:proofErr w:type="spellEnd"/>
       <w:r>
         <w:rPr>
           <w:i/>
@@ -5886,30 +4462,16 @@
         <w:pStyle w:val="Citazioneintensa"/>
       </w:pPr>
       <w:r>
-        <w:t xml:space="preserve">Figura 17: </w:t>
-      </w:r>
-      <w:proofErr w:type="spellStart"/>
-      <w:r>
-        <w:t>ActivityThread.sendActivityResult</w:t>
-      </w:r>
-      <w:proofErr w:type="spellEnd"/>
-    </w:p>
-    <w:p>
-      <w:pPr>
-        <w:spacing w:line="360" w:lineRule="auto"/>
-      </w:pPr>
-      <w:r>
-        <w:t xml:space="preserve">Questo metodo non fa altro che schedulare una </w:t>
-      </w:r>
-      <w:proofErr w:type="spellStart"/>
-      <w:r>
-        <w:t>clientTransaction</w:t>
-      </w:r>
-      <w:proofErr w:type="spellEnd"/>
-      <w:r>
-        <w:t xml:space="preserve"> e dopo varie invocazioni di metodi il controllo arriva a </w:t>
-      </w:r>
-      <w:proofErr w:type="spellStart"/>
+        <w:t>Figura 17: ActivityThread.sendActivityResult</w:t>
+      </w:r>
+    </w:p>
+    <w:p>
+      <w:pPr>
+        <w:spacing w:line="360" w:lineRule="auto"/>
+      </w:pPr>
+      <w:r>
+        <w:t xml:space="preserve">Questo metodo non fa altro che schedulare una clientTransaction e dopo varie invocazioni di metodi il controllo arriva a </w:t>
+      </w:r>
       <w:r>
         <w:rPr>
           <w:i/>
@@ -5924,7 +4486,6 @@
         </w:rPr>
         <w:t>deliverResults</w:t>
       </w:r>
-      <w:proofErr w:type="spellEnd"/>
       <w:r>
         <w:t xml:space="preserve"> (Figura 18):</w:t>
       </w:r>
@@ -5999,7 +4560,6 @@
       <w:r>
         <w:t xml:space="preserve"> </w:t>
       </w:r>
-      <w:proofErr w:type="spellStart"/>
       <w:r>
         <w:t>ActivityThread.</w:t>
       </w:r>
@@ -6009,7 +4569,6 @@
         </w:rPr>
         <w:t>deliverResults</w:t>
       </w:r>
-      <w:proofErr w:type="spellEnd"/>
     </w:p>
     <w:p>
       <w:pPr>
@@ -6022,7 +4581,6 @@
       <w:r>
         <w:t xml:space="preserve">L’esecuzione passa così, a meno di errori, al metodo </w:t>
       </w:r>
-      <w:proofErr w:type="spellStart"/>
       <w:r>
         <w:rPr>
           <w:i/>
@@ -6030,7 +4588,6 @@
         </w:rPr>
         <w:t>r.activity.dispatchActivityResult</w:t>
       </w:r>
-      <w:proofErr w:type="spellEnd"/>
       <w:r>
         <w:rPr>
           <w:i/>
@@ -6041,7 +4598,6 @@
       <w:r>
         <w:t xml:space="preserve">che, nel caso in cui ritrovi i corretti parametri invoca uno tra </w:t>
       </w:r>
-      <w:proofErr w:type="spellStart"/>
       <w:r>
         <w:rPr>
           <w:i/>
@@ -6056,7 +4612,6 @@
         </w:rPr>
         <w:t>dispatchRequestPermissionsResult</w:t>
       </w:r>
-      <w:proofErr w:type="spellEnd"/>
       <w:r>
         <w:rPr>
           <w:i/>
@@ -6069,15 +4624,7 @@
           <w:i/>
           <w:iCs/>
         </w:rPr>
-        <w:t xml:space="preserve"> – </w:t>
-      </w:r>
-      <w:proofErr w:type="spellStart"/>
-      <w:r>
-        <w:rPr>
-          <w:i/>
-          <w:iCs/>
-        </w:rPr>
-        <w:t>Activity.</w:t>
+        <w:t xml:space="preserve"> – Activity.</w:t>
       </w:r>
       <w:r>
         <w:rPr>
@@ -6093,7 +4640,6 @@
         </w:rPr>
         <w:t>ToFragment</w:t>
       </w:r>
-      <w:proofErr w:type="spellEnd"/>
       <w:r>
         <w:rPr>
           <w:i/>
@@ -6167,19 +4713,15 @@
       <w:r>
         <w:t xml:space="preserve">Figura 19: </w:t>
       </w:r>
-      <w:proofErr w:type="spellStart"/>
       <w:r>
         <w:t>Activity.dispatchRequestPermissionsResult</w:t>
       </w:r>
-      <w:proofErr w:type="spellEnd"/>
       <w:r>
         <w:t xml:space="preserve"> e </w:t>
       </w:r>
-      <w:proofErr w:type="spellStart"/>
       <w:r>
         <w:t>Activity.dispatchRequestPermissionsResultToFragment</w:t>
       </w:r>
-      <w:proofErr w:type="spellEnd"/>
     </w:p>
     <w:p>
       <w:pPr>
@@ -6188,7 +4730,6 @@
       <w:r>
         <w:t xml:space="preserve">Entrambi i metodi precedenti portano ad una chiamata del metodo </w:t>
       </w:r>
-      <w:proofErr w:type="spellStart"/>
       <w:r>
         <w:rPr>
           <w:i/>
@@ -6196,7 +4737,6 @@
         </w:rPr>
         <w:t>onRequestPermissionsResult</w:t>
       </w:r>
-      <w:proofErr w:type="spellEnd"/>
       <w:r>
         <w:rPr>
           <w:i/>
@@ -6205,15 +4745,7 @@
         <w:t xml:space="preserve">, </w:t>
       </w:r>
       <w:r>
-        <w:t>un metodo di cui è necessario fare l’</w:t>
-      </w:r>
-      <w:proofErr w:type="spellStart"/>
-      <w:r>
-        <w:t>override</w:t>
-      </w:r>
-      <w:proofErr w:type="spellEnd"/>
-      <w:r>
-        <w:t xml:space="preserve"> quando si richiede un permesso. </w:t>
+        <w:t xml:space="preserve">un metodo di cui è necessario fare l’override quando si richiede un permesso. </w:t>
       </w:r>
     </w:p>
     <w:p>
@@ -6312,7 +4844,7 @@
         <w:pStyle w:val="Titolo2"/>
         <w:spacing w:line="360" w:lineRule="auto"/>
       </w:pPr>
-      <w:bookmarkStart w:id="14" w:name="_Toc20070644"/>
+      <w:bookmarkStart w:id="15" w:name="_Toc20070644"/>
       <w:r>
         <w:t>2.</w:t>
       </w:r>
@@ -6320,17 +4852,9 @@
         <w:t>4</w:t>
       </w:r>
       <w:r>
-        <w:t xml:space="preserve"> Richiesta di un permesso non definito nel </w:t>
-      </w:r>
-      <w:proofErr w:type="spellStart"/>
-      <w:r>
-        <w:t>Manifest</w:t>
-      </w:r>
-      <w:proofErr w:type="spellEnd"/>
-      <w:r>
-        <w:t>.</w:t>
-      </w:r>
-      <w:bookmarkEnd w:id="14"/>
+        <w:t xml:space="preserve"> Richiesta di un permesso non definito nel Manifest.</w:t>
+      </w:r>
+      <w:bookmarkEnd w:id="15"/>
     </w:p>
     <w:p>
       <w:pPr>
@@ -6340,62 +4864,52 @@
         <w:t xml:space="preserve">È </w:t>
       </w:r>
       <w:r>
-        <w:t xml:space="preserve">stato inserito nell’applicazione un pulsante per richiedere il permesso “Camera” che però non è stato definito nel </w:t>
-      </w:r>
-      <w:proofErr w:type="spellStart"/>
-      <w:r>
-        <w:t>Manifest</w:t>
-      </w:r>
-      <w:proofErr w:type="spellEnd"/>
-      <w:r>
+        <w:t xml:space="preserve">stato inserito nell’applicazione un pulsante per richiedere il permesso “Camera” che però non è stato definito nel Manifest. </w:t>
+      </w:r>
+    </w:p>
+    <w:p>
+      <w:pPr>
+        <w:spacing w:line="360" w:lineRule="auto"/>
+      </w:pPr>
+      <w:r>
+        <w:t xml:space="preserve">Il flusso in questo caso è identico al precedente, almeno fino ad arrivare al punto </w:t>
+      </w:r>
+      <w:r>
+        <w:rPr>
+          <w:u w:val="single"/>
+        </w:rPr>
+        <w:t>(1)</w:t>
+      </w:r>
+      <w:r>
+        <w:rPr>
+          <w:u w:val="single"/>
+        </w:rPr>
+        <w:t>,</w:t>
+      </w:r>
+      <w:r>
+        <w:t xml:space="preserve"> ossia al metodo </w:t>
+      </w:r>
+      <w:r>
+        <w:rPr>
+          <w:i/>
+          <w:iCs/>
+        </w:rPr>
+        <w:t>ActivityStarter.startActivity</w:t>
+      </w:r>
+      <w:r>
+        <w:rPr>
+          <w:i/>
+          <w:iCs/>
+        </w:rPr>
+        <w:t xml:space="preserve"> (Figura 20)</w:t>
+      </w:r>
+      <w:r>
+        <w:rPr>
+          <w:i/>
+          <w:iCs/>
+        </w:rPr>
         <w:t xml:space="preserve">. </w:t>
       </w:r>
-    </w:p>
-    <w:p>
-      <w:pPr>
-        <w:spacing w:line="360" w:lineRule="auto"/>
-      </w:pPr>
-      <w:r>
-        <w:t xml:space="preserve">Il flusso in questo caso è identico al precedente, almeno fino ad arrivare al punto </w:t>
-      </w:r>
-      <w:r>
-        <w:rPr>
-          <w:u w:val="single"/>
-        </w:rPr>
-        <w:t>(1)</w:t>
-      </w:r>
-      <w:r>
-        <w:rPr>
-          <w:u w:val="single"/>
-        </w:rPr>
-        <w:t>,</w:t>
-      </w:r>
-      <w:r>
-        <w:t xml:space="preserve"> ossia al metodo </w:t>
-      </w:r>
-      <w:proofErr w:type="spellStart"/>
-      <w:r>
-        <w:rPr>
-          <w:i/>
-          <w:iCs/>
-        </w:rPr>
-        <w:t>ActivityStarter.startActivity</w:t>
-      </w:r>
-      <w:proofErr w:type="spellEnd"/>
-      <w:r>
-        <w:rPr>
-          <w:i/>
-          <w:iCs/>
-        </w:rPr>
-        <w:t xml:space="preserve"> (Figura 20)</w:t>
-      </w:r>
-      <w:r>
-        <w:rPr>
-          <w:i/>
-          <w:iCs/>
-        </w:rPr>
-        <w:t xml:space="preserve">. </w:t>
-      </w:r>
       <w:r>
         <w:t xml:space="preserve">Nel </w:t>
       </w:r>
@@ -6408,7 +4922,6 @@
       <w:r>
         <w:t xml:space="preserve">vengono effettuati tutti i controlli e, presumibilmente, verrà restituito l’errore </w:t>
       </w:r>
-      <w:proofErr w:type="spellStart"/>
       <w:r>
         <w:rPr>
           <w:i/>
@@ -6416,7 +4929,6 @@
         </w:rPr>
         <w:t>ActivityManager.START_PERMISSION_DENIED</w:t>
       </w:r>
-      <w:proofErr w:type="spellEnd"/>
       <w:r>
         <w:t>.</w:t>
       </w:r>
@@ -6490,15 +5002,7 @@
       </w:pPr>
       <w:r>
         <w:lastRenderedPageBreak/>
-        <w:t xml:space="preserve">Figura 20: </w:t>
-      </w:r>
-      <w:proofErr w:type="spellStart"/>
-      <w:r>
-        <w:t>ActivityStarter.startActivity</w:t>
-      </w:r>
-      <w:proofErr w:type="spellEnd"/>
-      <w:r>
-        <w:t>.</w:t>
+        <w:t>Figura 20: ActivityStarter.startActivity.</w:t>
       </w:r>
     </w:p>
     <w:p>
@@ -6514,7 +5018,6 @@
       <w:r>
         <w:t xml:space="preserve"> al metodo </w:t>
       </w:r>
-      <w:proofErr w:type="spellStart"/>
       <w:r>
         <w:rPr>
           <w:i/>
@@ -6522,7 +5025,6 @@
         </w:rPr>
         <w:t>Instrumentation.execStartActivity</w:t>
       </w:r>
-      <w:proofErr w:type="spellEnd"/>
       <w:r>
         <w:rPr>
           <w:i/>
@@ -6540,7 +5042,6 @@
       <w:r>
         <w:t xml:space="preserve">che proseguendo con l’esecuzione invocherà </w:t>
       </w:r>
-      <w:proofErr w:type="spellStart"/>
       <w:r>
         <w:rPr>
           <w:i/>
@@ -6555,7 +5056,6 @@
         </w:rPr>
         <w:t>checkStartActivityResult</w:t>
       </w:r>
-      <w:proofErr w:type="spellEnd"/>
       <w:r>
         <w:rPr>
           <w:i/>
@@ -6583,7 +5083,7 @@
         <w:pStyle w:val="Titolo2"/>
         <w:spacing w:line="360" w:lineRule="auto"/>
       </w:pPr>
-      <w:bookmarkStart w:id="15" w:name="_Toc20070645"/>
+      <w:bookmarkStart w:id="16" w:name="_Toc20070645"/>
       <w:r>
         <w:t>2.</w:t>
       </w:r>
@@ -6596,22 +5096,14 @@
       <w:r>
         <w:t>rn</w:t>
       </w:r>
-      <w:bookmarkEnd w:id="15"/>
-    </w:p>
-    <w:p>
-      <w:pPr>
-        <w:spacing w:line="360" w:lineRule="auto"/>
-      </w:pPr>
-      <w:r>
-        <w:t xml:space="preserve">Il design pattern </w:t>
-      </w:r>
-      <w:proofErr w:type="spellStart"/>
-      <w:r>
-        <w:t>Authenticator</w:t>
-      </w:r>
-      <w:proofErr w:type="spellEnd"/>
-      <w:r>
-        <w:t xml:space="preserve"> non </w:t>
+      <w:bookmarkEnd w:id="16"/>
+    </w:p>
+    <w:p>
+      <w:pPr>
+        <w:spacing w:line="360" w:lineRule="auto"/>
+      </w:pPr>
+      <w:r>
+        <w:t xml:space="preserve">Il design pattern Authenticator non </w:t>
       </w:r>
       <w:r>
         <w:t>sembra essere utilizzato in nessuno dei workflow analizzati.</w:t>
@@ -6624,13 +5116,8 @@
       <w:r>
         <w:t xml:space="preserve">Per quanto riguarda il design pattern </w:t>
       </w:r>
-      <w:proofErr w:type="spellStart"/>
-      <w:r>
-        <w:t>Authorizator</w:t>
-      </w:r>
-      <w:proofErr w:type="spellEnd"/>
-      <w:r>
-        <w:t xml:space="preserve"> invece</w:t>
+      <w:r>
+        <w:t>Authorizator invece</w:t>
       </w:r>
       <w:r>
         <w:t>, sembra essere stato utilizzato per la gestione dei permessi.</w:t>
@@ -6643,7 +5130,6 @@
       <w:r>
         <w:t xml:space="preserve">In Figura 10, metodo </w:t>
       </w:r>
-      <w:proofErr w:type="spellStart"/>
       <w:r>
         <w:rPr>
           <w:i/>
@@ -6665,41 +5151,15 @@
         </w:rPr>
         <w:t>.checkUidPermission</w:t>
       </w:r>
-      <w:proofErr w:type="spellEnd"/>
       <w:r>
         <w:t xml:space="preserve">, possiamo notare come per il permesso richiesto venga ricercato all’interno di due entità, una di tipo Object e una di tipo </w:t>
       </w:r>
-      <w:proofErr w:type="spellStart"/>
-      <w:r>
-        <w:rPr>
-          <w:i/>
-          <w:iCs/>
-        </w:rPr>
-        <w:t>HashSet</w:t>
-      </w:r>
-      <w:proofErr w:type="spellEnd"/>
-      <w:r>
-        <w:rPr>
-          <w:i/>
-          <w:iCs/>
-        </w:rPr>
-        <w:t>&lt;</w:t>
-      </w:r>
-      <w:proofErr w:type="spellStart"/>
-      <w:r>
-        <w:rPr>
-          <w:i/>
-          <w:iCs/>
-        </w:rPr>
-        <w:t>String</w:t>
-      </w:r>
-      <w:proofErr w:type="spellEnd"/>
-      <w:r>
-        <w:rPr>
-          <w:i/>
-          <w:iCs/>
-        </w:rPr>
-        <w:t>&gt;</w:t>
+      <w:r>
+        <w:rPr>
+          <w:i/>
+          <w:iCs/>
+        </w:rPr>
+        <w:t>HashSet&lt;String&gt;</w:t>
       </w:r>
       <w:r>
         <w:rPr>
@@ -6734,55 +5194,7 @@
           <w:i/>
           <w:iCs/>
         </w:rPr>
-        <w:t>Object </w:t>
-      </w:r>
-      <w:proofErr w:type="spellStart"/>
-      <w:r>
-        <w:rPr>
-          <w:i/>
-          <w:iCs/>
-        </w:rPr>
-        <w:t>obj</w:t>
-      </w:r>
-      <w:proofErr w:type="spellEnd"/>
-      <w:r>
-        <w:rPr>
-          <w:i/>
-          <w:iCs/>
-        </w:rPr>
-        <w:t> = </w:t>
-      </w:r>
-      <w:proofErr w:type="spellStart"/>
-      <w:r>
-        <w:rPr>
-          <w:i/>
-          <w:iCs/>
-        </w:rPr>
-        <w:t>mSettings.getUserIdLPr</w:t>
-      </w:r>
-      <w:proofErr w:type="spellEnd"/>
-      <w:r>
-        <w:rPr>
-          <w:i/>
-          <w:iCs/>
-        </w:rPr>
-        <w:t>(</w:t>
-      </w:r>
-      <w:proofErr w:type="spellStart"/>
-      <w:r>
-        <w:rPr>
-          <w:i/>
-          <w:iCs/>
-        </w:rPr>
-        <w:t>uid</w:t>
-      </w:r>
-      <w:proofErr w:type="spellEnd"/>
-      <w:r>
-        <w:rPr>
-          <w:i/>
-          <w:iCs/>
-        </w:rPr>
-        <w:t>)</w:t>
+        <w:t>Object obj = mSettings.getUserIdLPr(uid)</w:t>
       </w:r>
       <w:r>
         <w:rPr>
@@ -6864,15 +5276,7 @@
       </w:pPr>
       <w:r>
         <w:lastRenderedPageBreak/>
-        <w:t xml:space="preserve">Figura 21: </w:t>
-      </w:r>
-      <w:proofErr w:type="spellStart"/>
-      <w:r>
-        <w:t>Settings.getUserIdlPr</w:t>
-      </w:r>
-      <w:proofErr w:type="spellEnd"/>
-      <w:r>
-        <w:t>.</w:t>
+        <w:t>Figura 21: Settings.getUserIdlPr.</w:t>
       </w:r>
     </w:p>
     <w:p>
@@ -6886,21 +5290,12 @@
       <w:r>
         <w:t xml:space="preserve"> </w:t>
       </w:r>
-      <w:proofErr w:type="spellStart"/>
-      <w:r>
-        <w:rPr>
-          <w:i/>
-          <w:iCs/>
-        </w:rPr>
-        <w:t>SparseArray</w:t>
-      </w:r>
-      <w:proofErr w:type="spellEnd"/>
-      <w:r>
-        <w:rPr>
-          <w:i/>
-          <w:iCs/>
-        </w:rPr>
-        <w:t>&lt;Object&gt;</w:t>
+      <w:r>
+        <w:rPr>
+          <w:i/>
+          <w:iCs/>
+        </w:rPr>
+        <w:t>SparseArray&lt;Object&gt;</w:t>
       </w:r>
       <w:r>
         <w:rPr>
@@ -6910,23 +5305,7 @@
         <w:t xml:space="preserve"> </w:t>
       </w:r>
       <w:r>
-        <w:t xml:space="preserve">e, ipotizzando che per </w:t>
-      </w:r>
-      <w:proofErr w:type="spellStart"/>
-      <w:r>
-        <w:t>uid</w:t>
-      </w:r>
-      <w:proofErr w:type="spellEnd"/>
-      <w:r>
-        <w:t xml:space="preserve"> (</w:t>
-      </w:r>
-      <w:proofErr w:type="spellStart"/>
-      <w:r>
-        <w:t>userId</w:t>
-      </w:r>
-      <w:proofErr w:type="spellEnd"/>
-      <w:r>
-        <w:t>) non si intenda quello dell’utente ma quello dell’applicazione che è usata in quel momento, quest’oggetto tiene traccia di tutti i permessi che sono stati autorizzati dall’utente per ogni applicazione.</w:t>
+        <w:t>e, ipotizzando che per uid (userId) non si intenda quello dell’utente ma quello dell’applicazione che è usata in quel momento, quest’oggetto tiene traccia di tutti i permessi che sono stati autorizzati dall’utente per ogni applicazione.</w:t>
       </w:r>
     </w:p>
     <w:p>
@@ -6941,120 +5320,22 @@
       <w:r>
         <w:t xml:space="preserve">Nel secondo caso invece abbiamo un oggetto di tipo </w:t>
       </w:r>
-      <w:proofErr w:type="spellStart"/>
-      <w:r>
-        <w:rPr>
-          <w:i/>
-          <w:iCs/>
-        </w:rPr>
-        <w:t>HashSet</w:t>
-      </w:r>
-      <w:proofErr w:type="spellEnd"/>
-      <w:r>
-        <w:rPr>
-          <w:i/>
-          <w:iCs/>
-        </w:rPr>
-        <w:t>&lt;</w:t>
-      </w:r>
-      <w:proofErr w:type="spellStart"/>
-      <w:r>
-        <w:rPr>
-          <w:i/>
-          <w:iCs/>
-        </w:rPr>
-        <w:t>String</w:t>
-      </w:r>
-      <w:proofErr w:type="spellEnd"/>
-      <w:r>
-        <w:rPr>
-          <w:i/>
-          <w:iCs/>
-        </w:rPr>
-        <w:t>&gt;</w:t>
+      <w:r>
+        <w:rPr>
+          <w:i/>
+          <w:iCs/>
+        </w:rPr>
+        <w:t>HashSet&lt;String&gt;</w:t>
       </w:r>
       <w:r>
         <w:t xml:space="preserve"> estrapolata dalla seguente invocazione: </w:t>
       </w:r>
-      <w:proofErr w:type="spellStart"/>
-      <w:r>
-        <w:rPr>
-          <w:i/>
-          <w:iCs/>
-        </w:rPr>
-        <w:t>HashSet</w:t>
-      </w:r>
-      <w:proofErr w:type="spellEnd"/>
-      <w:r>
-        <w:rPr>
-          <w:i/>
-          <w:iCs/>
-        </w:rPr>
-        <w:t>&lt;</w:t>
-      </w:r>
-      <w:proofErr w:type="spellStart"/>
-      <w:r>
-        <w:rPr>
-          <w:i/>
-          <w:iCs/>
-        </w:rPr>
-        <w:t>String</w:t>
-      </w:r>
-      <w:proofErr w:type="spellEnd"/>
-      <w:r>
-        <w:rPr>
-          <w:i/>
-          <w:iCs/>
-        </w:rPr>
-        <w:t xml:space="preserve">&gt; </w:t>
-      </w:r>
-      <w:proofErr w:type="spellStart"/>
-      <w:r>
-        <w:rPr>
-          <w:i/>
-          <w:iCs/>
-        </w:rPr>
-        <w:t>perms</w:t>
-      </w:r>
-      <w:proofErr w:type="spellEnd"/>
-      <w:r>
-        <w:rPr>
-          <w:i/>
-          <w:iCs/>
-        </w:rPr>
-        <w:t xml:space="preserve"> = </w:t>
-      </w:r>
-      <w:proofErr w:type="spellStart"/>
-      <w:r>
-        <w:rPr>
-          <w:i/>
-          <w:iCs/>
-        </w:rPr>
-        <w:t>mSystemPermissions.get</w:t>
-      </w:r>
-      <w:proofErr w:type="spellEnd"/>
-      <w:r>
-        <w:rPr>
-          <w:i/>
-          <w:iCs/>
-        </w:rPr>
-        <w:t>(</w:t>
-      </w:r>
-      <w:proofErr w:type="spellStart"/>
-      <w:r>
-        <w:rPr>
-          <w:i/>
-          <w:iCs/>
-        </w:rPr>
-        <w:t>uid</w:t>
-      </w:r>
-      <w:proofErr w:type="spellEnd"/>
-      <w:r>
-        <w:rPr>
-          <w:i/>
-          <w:iCs/>
-        </w:rPr>
-        <w:t>)</w:t>
+      <w:r>
+        <w:rPr>
+          <w:i/>
+          <w:iCs/>
+        </w:rPr>
+        <w:t>HashSet&lt;String&gt; perms = mSystemPermissions.get(uid)</w:t>
       </w:r>
       <w:r>
         <w:rPr>
@@ -7080,15 +5361,9 @@
           <w:iCs/>
         </w:rPr>
       </w:pPr>
-      <w:proofErr w:type="spellStart"/>
-      <w:r>
-        <w:t>mSystemPermissions</w:t>
-      </w:r>
-      <w:proofErr w:type="spellEnd"/>
-      <w:r>
-        <w:t xml:space="preserve"> è un oggetto locale alla classe, e l’unico “put” in quest’oggetto viene eseguito in un metodo chiamato </w:t>
-      </w:r>
-      <w:proofErr w:type="spellStart"/>
+      <w:r>
+        <w:t xml:space="preserve">mSystemPermissions è un oggetto locale alla classe, e l’unico “put” in quest’oggetto viene eseguito in un metodo chiamato </w:t>
+      </w:r>
       <w:r>
         <w:rPr>
           <w:i/>
@@ -7096,7 +5371,6 @@
         </w:rPr>
         <w:t>readPermissionsFromXml</w:t>
       </w:r>
-      <w:proofErr w:type="spellEnd"/>
       <w:r>
         <w:rPr>
           <w:i/>
@@ -7111,22 +5385,14 @@
         <w:spacing w:line="360" w:lineRule="auto"/>
       </w:pPr>
       <w:r>
-        <w:t xml:space="preserve">Deduciamo da ciò, che questo è un oggetto che legge il </w:t>
-      </w:r>
-      <w:proofErr w:type="spellStart"/>
-      <w:r>
-        <w:t>Manifest</w:t>
-      </w:r>
-      <w:proofErr w:type="spellEnd"/>
-      <w:r>
-        <w:t xml:space="preserve"> e registra tutti i permessi dichiarati in esso.</w:t>
+        <w:t>Deduciamo da ciò, che questo è un oggetto che legge il Manifest e registra tutti i permessi dichiarati in esso.</w:t>
       </w:r>
     </w:p>
     <w:p>
       <w:pPr>
         <w:pStyle w:val="Titolo1"/>
       </w:pPr>
-      <w:bookmarkStart w:id="16" w:name="_Toc20070646"/>
+      <w:bookmarkStart w:id="17" w:name="_Toc20070646"/>
     </w:p>
     <w:p/>
     <w:p/>
@@ -7155,12 +5421,9 @@
       <w:r>
         <w:t>onclusioni</w:t>
       </w:r>
-      <w:bookmarkEnd w:id="16"/>
-    </w:p>
-    <w:p>
-      <w:bookmarkStart w:id="17" w:name="_GoBack"/>
       <w:bookmarkEnd w:id="17"/>
     </w:p>
+    <w:p/>
     <w:p>
       <w:pPr>
         <w:pStyle w:val="Paragrafoelenco"/>
@@ -7168,7 +5431,7 @@
         <w:ind w:left="0"/>
       </w:pPr>
       <w:r>
-        <w:t>Lo studio è stato portato a termine con successo,  il workflow di tutti gli esperimenti analizzati è stato completato grazie al codice sorgente, infatti né il debug né la programmazione orientata agli aspetti sono stati di grande aiuto per il completamento del progetto.</w:t>
+        <w:t>Lo studio è stato portato a termine con successo, il workflow di tutti gli esperimenti analizzati è stato completato grazie al codice sorgente, infatti né il debug né la programmazione orientata agli aspetti sono stati di grande aiuto per il completamento del progetto.</w:t>
       </w:r>
     </w:p>
     <w:sectPr>
@@ -9858,7 +8121,7 @@
 </file>
 
 <file path=customXml/itemProps1.xml><?xml version="1.0" encoding="utf-8"?>
-<ds:datastoreItem xmlns:ds="http://schemas.openxmlformats.org/officeDocument/2006/customXml" ds:itemID="{7E080821-71EA-4ED3-92C1-E5D6BF5A33AC}">
+<ds:datastoreItem xmlns:ds="http://schemas.openxmlformats.org/officeDocument/2006/customXml" ds:itemID="{1B4057DD-DE4D-4571-BCDC-A87734657609}">
   <ds:schemaRefs>
     <ds:schemaRef ds:uri="http://schemas.openxmlformats.org/officeDocument/2006/bibliography"/>
   </ds:schemaRefs>

</xml_diff>